<commit_message>
added table of contents to MAI file
</commit_message>
<xml_diff>
--- a/MAI/Lab/File.docx
+++ b/MAI/Lab/File.docx
@@ -118,6 +118,340 @@
         <w:br w:type="page"/>
       </w:r>
     </w:p>
+    <w:sdt>
+      <w:sdtPr>
+        <w:rPr>
+          <w:rFonts w:hint="default" w:asciiTheme="minorAscii" w:hAnsiTheme="minorAscii" w:eastAsiaTheme="minorEastAsia" w:cstheme="minorEastAsia"/>
+          <w:b/>
+          <w:bCs/>
+          <w:sz w:val="32"/>
+          <w:szCs w:val="32"/>
+          <w:lang w:val="en-US" w:eastAsia="zh-CN" w:bidi="ar-SA"/>
+        </w:rPr>
+        <w:id w:val="953158767"/>
+        <w15:color w:val="DBDBDB"/>
+        <w:docPartObj>
+          <w:docPartGallery w:val="Table of Contents"/>
+          <w:docPartUnique/>
+        </w:docPartObj>
+      </w:sdtPr>
+      <w:sdtContent>
+        <w:p>
+          <w:pPr>
+            <w:spacing w:before="0" w:beforeLines="0" w:after="0" w:afterLines="0" w:line="240" w:lineRule="auto"/>
+            <w:ind w:left="0" w:leftChars="0" w:right="0" w:rightChars="0" w:firstLine="0" w:firstLineChars="0"/>
+            <w:jc w:val="center"/>
+            <w:rPr>
+              <w:rFonts w:hint="default" w:asciiTheme="minorAscii" w:hAnsiTheme="minorAscii" w:eastAsiaTheme="minorEastAsia" w:cstheme="minorEastAsia"/>
+              <w:b/>
+              <w:bCs/>
+              <w:sz w:val="32"/>
+              <w:szCs w:val="32"/>
+              <w:lang w:val="en-US"/>
+            </w:rPr>
+          </w:pPr>
+          <w:r>
+            <w:rPr>
+              <w:rFonts w:hint="default" w:asciiTheme="minorAscii" w:hAnsiTheme="minorAscii" w:eastAsiaTheme="minorEastAsia" w:cstheme="minorEastAsia"/>
+              <w:b/>
+              <w:bCs/>
+              <w:sz w:val="32"/>
+              <w:szCs w:val="32"/>
+              <w:lang w:val="en-US"/>
+            </w:rPr>
+            <w:t>Table of Content</w:t>
+          </w:r>
+        </w:p>
+        <w:p>
+          <w:pPr>
+            <w:pStyle w:val="6"/>
+            <w:tabs>
+              <w:tab w:val="right" w:leader="dot" w:pos="8306"/>
+            </w:tabs>
+            <w:rPr>
+              <w:sz w:val="28"/>
+              <w:szCs w:val="28"/>
+            </w:rPr>
+          </w:pPr>
+          <w:r>
+            <w:rPr>
+              <w:sz w:val="28"/>
+              <w:szCs w:val="28"/>
+            </w:rPr>
+            <w:fldChar w:fldCharType="begin"/>
+          </w:r>
+          <w:r>
+            <w:rPr>
+              <w:sz w:val="28"/>
+              <w:szCs w:val="28"/>
+            </w:rPr>
+            <w:instrText xml:space="preserve">TOC \o "1-1" \h \u </w:instrText>
+          </w:r>
+          <w:r>
+            <w:rPr>
+              <w:sz w:val="28"/>
+              <w:szCs w:val="28"/>
+            </w:rPr>
+            <w:fldChar w:fldCharType="separate"/>
+          </w:r>
+          <w:r>
+            <w:rPr>
+              <w:sz w:val="28"/>
+              <w:szCs w:val="28"/>
+            </w:rPr>
+            <w:fldChar w:fldCharType="begin"/>
+          </w:r>
+          <w:r>
+            <w:rPr>
+              <w:sz w:val="28"/>
+              <w:szCs w:val="28"/>
+            </w:rPr>
+            <w:instrText xml:space="preserve"> HYPERLINK \l _Toc1135648444 </w:instrText>
+          </w:r>
+          <w:r>
+            <w:rPr>
+              <w:sz w:val="28"/>
+              <w:szCs w:val="28"/>
+            </w:rPr>
+            <w:fldChar w:fldCharType="separate"/>
+          </w:r>
+          <w:r>
+            <w:rPr>
+              <w:rFonts w:hint="default"/>
+              <w:sz w:val="28"/>
+              <w:szCs w:val="28"/>
+              <w:lang w:val="en-US"/>
+            </w:rPr>
+            <w:t>1. Matrix transpose</w:t>
+          </w:r>
+          <w:r>
+            <w:rPr>
+              <w:sz w:val="28"/>
+              <w:szCs w:val="28"/>
+            </w:rPr>
+            <w:tab/>
+          </w:r>
+          <w:r>
+            <w:rPr>
+              <w:rFonts w:hint="default"/>
+              <w:sz w:val="28"/>
+              <w:szCs w:val="28"/>
+              <w:lang w:val="en-US"/>
+            </w:rPr>
+            <w:t>1</w:t>
+          </w:r>
+          <w:r>
+            <w:rPr>
+              <w:sz w:val="28"/>
+              <w:szCs w:val="28"/>
+            </w:rPr>
+            <w:fldChar w:fldCharType="end"/>
+          </w:r>
+        </w:p>
+        <w:p>
+          <w:pPr>
+            <w:pStyle w:val="6"/>
+            <w:tabs>
+              <w:tab w:val="right" w:leader="dot" w:pos="8306"/>
+            </w:tabs>
+            <w:rPr>
+              <w:rFonts w:hint="default"/>
+              <w:sz w:val="28"/>
+              <w:szCs w:val="28"/>
+              <w:lang w:val="en-US"/>
+            </w:rPr>
+          </w:pPr>
+          <w:r>
+            <w:rPr>
+              <w:sz w:val="28"/>
+              <w:szCs w:val="28"/>
+            </w:rPr>
+            <w:fldChar w:fldCharType="begin"/>
+          </w:r>
+          <w:r>
+            <w:rPr>
+              <w:sz w:val="28"/>
+              <w:szCs w:val="28"/>
+            </w:rPr>
+            <w:instrText xml:space="preserve"> HYPERLINK \l _Toc8743772 </w:instrText>
+          </w:r>
+          <w:r>
+            <w:rPr>
+              <w:sz w:val="28"/>
+              <w:szCs w:val="28"/>
+            </w:rPr>
+            <w:fldChar w:fldCharType="separate"/>
+          </w:r>
+          <w:r>
+            <w:rPr>
+              <w:rFonts w:hint="default"/>
+              <w:sz w:val="28"/>
+              <w:szCs w:val="28"/>
+              <w:lang w:val="en-US"/>
+            </w:rPr>
+            <w:t>2. Matrix Multiplication</w:t>
+          </w:r>
+          <w:r>
+            <w:rPr>
+              <w:sz w:val="28"/>
+              <w:szCs w:val="28"/>
+            </w:rPr>
+            <w:tab/>
+          </w:r>
+          <w:r>
+            <w:rPr>
+              <w:rFonts w:hint="default"/>
+              <w:sz w:val="28"/>
+              <w:szCs w:val="28"/>
+              <w:lang w:val="en-US"/>
+            </w:rPr>
+            <w:t>2</w:t>
+          </w:r>
+          <w:r>
+            <w:rPr>
+              <w:sz w:val="28"/>
+              <w:szCs w:val="28"/>
+            </w:rPr>
+            <w:fldChar w:fldCharType="end"/>
+          </w:r>
+          <w:r>
+            <w:rPr>
+              <w:sz w:val="28"/>
+              <w:szCs w:val="28"/>
+            </w:rPr>
+            <w:fldChar w:fldCharType="end"/>
+          </w:r>
+        </w:p>
+        <w:p>
+          <w:pPr>
+            <w:pStyle w:val="6"/>
+            <w:numPr>
+              <w:ilvl w:val="0"/>
+              <w:numId w:val="1"/>
+            </w:numPr>
+            <w:tabs>
+              <w:tab w:val="right" w:leader="dot" w:pos="8306"/>
+            </w:tabs>
+            <w:rPr>
+              <w:rFonts w:hint="default"/>
+              <w:b/>
+              <w:bCs/>
+              <w:sz w:val="28"/>
+              <w:szCs w:val="28"/>
+              <w:u w:val="single"/>
+              <w:lang w:val="en-US"/>
+            </w:rPr>
+          </w:pPr>
+          <w:r>
+            <w:rPr>
+              <w:rFonts w:hint="default"/>
+              <w:sz w:val="28"/>
+              <w:szCs w:val="28"/>
+              <w:lang w:val="en-US"/>
+            </w:rPr>
+            <w:t>Gauss Elimination</w:t>
+          </w:r>
+          <w:r>
+            <w:rPr>
+              <w:rFonts w:hint="default"/>
+              <w:sz w:val="28"/>
+              <w:szCs w:val="28"/>
+              <w:lang w:val="en-US"/>
+            </w:rPr>
+            <w:tab/>
+            <w:t>3</w:t>
+          </w:r>
+        </w:p>
+        <w:p>
+          <w:pPr>
+            <w:pStyle w:val="6"/>
+            <w:numPr>
+              <w:ilvl w:val="0"/>
+              <w:numId w:val="1"/>
+            </w:numPr>
+            <w:tabs>
+              <w:tab w:val="right" w:leader="dot" w:pos="8306"/>
+            </w:tabs>
+            <w:rPr>
+              <w:rFonts w:hint="default"/>
+              <w:b/>
+              <w:bCs/>
+              <w:sz w:val="28"/>
+              <w:szCs w:val="28"/>
+              <w:u w:val="single"/>
+              <w:lang w:val="en-US"/>
+            </w:rPr>
+          </w:pPr>
+          <w:r>
+            <w:rPr>
+              <w:rFonts w:hint="default"/>
+              <w:sz w:val="28"/>
+              <w:szCs w:val="28"/>
+              <w:lang w:val="en-US"/>
+            </w:rPr>
+            <w:t>Gauss Jordan</w:t>
+          </w:r>
+          <w:r>
+            <w:rPr>
+              <w:rFonts w:hint="default"/>
+              <w:sz w:val="28"/>
+              <w:szCs w:val="28"/>
+              <w:lang w:val="en-US"/>
+            </w:rPr>
+            <w:tab/>
+            <w:t>4</w:t>
+          </w:r>
+        </w:p>
+        <w:p>
+          <w:pPr>
+            <w:pStyle w:val="6"/>
+            <w:numPr>
+              <w:ilvl w:val="0"/>
+              <w:numId w:val="1"/>
+            </w:numPr>
+            <w:tabs>
+              <w:tab w:val="right" w:leader="dot" w:pos="8306"/>
+            </w:tabs>
+            <w:rPr>
+              <w:rFonts w:hint="default"/>
+              <w:b/>
+              <w:bCs/>
+              <w:sz w:val="24"/>
+              <w:szCs w:val="24"/>
+              <w:u w:val="single"/>
+              <w:lang w:val="en-US"/>
+            </w:rPr>
+            <w:sectPr>
+              <w:headerReference r:id="rId3" w:type="default"/>
+              <w:pgSz w:w="11906" w:h="16838"/>
+              <w:pgMar w:top="1440" w:right="1800" w:bottom="1440" w:left="1800" w:header="720" w:footer="720" w:gutter="0"/>
+              <w:pgNumType w:start="1"/>
+              <w:cols w:space="720" w:num="1"/>
+              <w:docGrid w:linePitch="360" w:charSpace="0"/>
+            </w:sectPr>
+          </w:pPr>
+          <w:r>
+            <w:rPr>
+              <w:rFonts w:hint="default"/>
+              <w:sz w:val="28"/>
+              <w:szCs w:val="28"/>
+              <w:lang w:val="en-US"/>
+            </w:rPr>
+            <w:t>Matrix Inversion</w:t>
+          </w:r>
+          <w:r>
+            <w:rPr>
+              <w:rFonts w:hint="default"/>
+              <w:sz w:val="28"/>
+              <w:szCs w:val="28"/>
+              <w:lang w:val="en-US"/>
+            </w:rPr>
+            <w:tab/>
+            <w:t>5</w:t>
+          </w:r>
+        </w:p>
+      </w:sdtContent>
+    </w:sdt>
     <w:p>
       <w:pPr>
         <w:jc w:val="left"/>
@@ -989,7 +1323,7 @@
                     </pic:cNvPicPr>
                   </pic:nvPicPr>
                   <pic:blipFill>
-                    <a:blip r:embed="rId4"/>
+                    <a:blip r:embed="rId6"/>
                     <a:stretch>
                       <a:fillRect/>
                     </a:stretch>
@@ -1064,26 +1398,26 @@
         <w:jc w:val="left"/>
         <w:rPr>
           <w:rFonts w:hint="default" w:ascii="Menlo" w:hAnsi="Menlo" w:eastAsia="Menlo"/>
-          <w:b/>
-          <w:bCs/>
-          <w:color w:val="auto"/>
-          <w:kern w:val="0"/>
-          <w:sz w:val="24"/>
-          <w:szCs w:val="24"/>
-          <w:shd w:val="clear" w:color="FFFFFF" w:fill="D9D9D9"/>
-          <w:lang w:val="en-US" w:eastAsia="zh-CN"/>
-        </w:rPr>
-      </w:pPr>
-      <w:r>
-        <w:rPr>
-          <w:rFonts w:hint="default" w:ascii="Menlo" w:hAnsi="Menlo" w:eastAsia="Menlo"/>
-          <w:b/>
-          <w:bCs/>
-          <w:color w:val="auto"/>
-          <w:kern w:val="0"/>
-          <w:sz w:val="24"/>
-          <w:szCs w:val="24"/>
-          <w:shd w:val="clear" w:color="FFFFFF" w:fill="D9D9D9"/>
+          <w:b w:val="0"/>
+          <w:bCs w:val="0"/>
+          <w:color w:val="auto"/>
+          <w:kern w:val="0"/>
+          <w:sz w:val="24"/>
+          <w:szCs w:val="24"/>
+          <w:shd w:val="clear" w:color="auto" w:fill="auto"/>
+          <w:lang w:val="en-US" w:eastAsia="zh-CN"/>
+        </w:rPr>
+      </w:pPr>
+      <w:r>
+        <w:rPr>
+          <w:rFonts w:hint="default" w:ascii="Menlo" w:hAnsi="Menlo" w:eastAsia="Menlo"/>
+          <w:b w:val="0"/>
+          <w:bCs w:val="0"/>
+          <w:color w:val="auto"/>
+          <w:kern w:val="0"/>
+          <w:sz w:val="24"/>
+          <w:szCs w:val="24"/>
+          <w:shd w:val="clear" w:color="auto" w:fill="auto"/>
           <w:lang w:val="en-US" w:eastAsia="zh-CN"/>
         </w:rPr>
         <w:t>def matrix_multiplication(matrix1, matrix2):</w:t>
@@ -1094,26 +1428,26 @@
         <w:jc w:val="left"/>
         <w:rPr>
           <w:rFonts w:hint="default" w:ascii="Menlo" w:hAnsi="Menlo" w:eastAsia="Menlo"/>
-          <w:b/>
-          <w:bCs/>
-          <w:color w:val="auto"/>
-          <w:kern w:val="0"/>
-          <w:sz w:val="24"/>
-          <w:szCs w:val="24"/>
-          <w:shd w:val="clear" w:color="FFFFFF" w:fill="D9D9D9"/>
-          <w:lang w:val="en-US" w:eastAsia="zh-CN"/>
-        </w:rPr>
-      </w:pPr>
-      <w:r>
-        <w:rPr>
-          <w:rFonts w:hint="default" w:ascii="Menlo" w:hAnsi="Menlo" w:eastAsia="Menlo"/>
-          <w:b/>
-          <w:bCs/>
-          <w:color w:val="auto"/>
-          <w:kern w:val="0"/>
-          <w:sz w:val="24"/>
-          <w:szCs w:val="24"/>
-          <w:shd w:val="clear" w:color="FFFFFF" w:fill="D9D9D9"/>
+          <w:b w:val="0"/>
+          <w:bCs w:val="0"/>
+          <w:color w:val="auto"/>
+          <w:kern w:val="0"/>
+          <w:sz w:val="24"/>
+          <w:szCs w:val="24"/>
+          <w:shd w:val="clear" w:color="auto" w:fill="auto"/>
+          <w:lang w:val="en-US" w:eastAsia="zh-CN"/>
+        </w:rPr>
+      </w:pPr>
+      <w:r>
+        <w:rPr>
+          <w:rFonts w:hint="default" w:ascii="Menlo" w:hAnsi="Menlo" w:eastAsia="Menlo"/>
+          <w:b w:val="0"/>
+          <w:bCs w:val="0"/>
+          <w:color w:val="auto"/>
+          <w:kern w:val="0"/>
+          <w:sz w:val="24"/>
+          <w:szCs w:val="24"/>
+          <w:shd w:val="clear" w:color="auto" w:fill="auto"/>
           <w:lang w:val="en-US" w:eastAsia="zh-CN"/>
         </w:rPr>
         <w:t xml:space="preserve">    n1, m1 = len(matrix1), len(matrix1[0])</w:t>
@@ -1124,26 +1458,26 @@
         <w:jc w:val="left"/>
         <w:rPr>
           <w:rFonts w:hint="default" w:ascii="Menlo" w:hAnsi="Menlo" w:eastAsia="Menlo"/>
-          <w:b/>
-          <w:bCs/>
-          <w:color w:val="auto"/>
-          <w:kern w:val="0"/>
-          <w:sz w:val="24"/>
-          <w:szCs w:val="24"/>
-          <w:shd w:val="clear" w:color="FFFFFF" w:fill="D9D9D9"/>
-          <w:lang w:val="en-US" w:eastAsia="zh-CN"/>
-        </w:rPr>
-      </w:pPr>
-      <w:r>
-        <w:rPr>
-          <w:rFonts w:hint="default" w:ascii="Menlo" w:hAnsi="Menlo" w:eastAsia="Menlo"/>
-          <w:b/>
-          <w:bCs/>
-          <w:color w:val="auto"/>
-          <w:kern w:val="0"/>
-          <w:sz w:val="24"/>
-          <w:szCs w:val="24"/>
-          <w:shd w:val="clear" w:color="FFFFFF" w:fill="D9D9D9"/>
+          <w:b w:val="0"/>
+          <w:bCs w:val="0"/>
+          <w:color w:val="auto"/>
+          <w:kern w:val="0"/>
+          <w:sz w:val="24"/>
+          <w:szCs w:val="24"/>
+          <w:shd w:val="clear" w:color="auto" w:fill="auto"/>
+          <w:lang w:val="en-US" w:eastAsia="zh-CN"/>
+        </w:rPr>
+      </w:pPr>
+      <w:r>
+        <w:rPr>
+          <w:rFonts w:hint="default" w:ascii="Menlo" w:hAnsi="Menlo" w:eastAsia="Menlo"/>
+          <w:b w:val="0"/>
+          <w:bCs w:val="0"/>
+          <w:color w:val="auto"/>
+          <w:kern w:val="0"/>
+          <w:sz w:val="24"/>
+          <w:szCs w:val="24"/>
+          <w:shd w:val="clear" w:color="auto" w:fill="auto"/>
           <w:lang w:val="en-US" w:eastAsia="zh-CN"/>
         </w:rPr>
         <w:t xml:space="preserve">    n2, m2 = len(matrix2), len(matrix2[0])</w:t>
@@ -1154,42 +1488,42 @@
         <w:jc w:val="left"/>
         <w:rPr>
           <w:rFonts w:hint="default" w:ascii="Menlo" w:hAnsi="Menlo" w:eastAsia="Menlo"/>
-          <w:b/>
-          <w:bCs/>
-          <w:color w:val="auto"/>
-          <w:kern w:val="0"/>
-          <w:sz w:val="24"/>
-          <w:szCs w:val="24"/>
-          <w:shd w:val="clear" w:color="FFFFFF" w:fill="D9D9D9"/>
-          <w:lang w:val="en-US" w:eastAsia="zh-CN"/>
-        </w:rPr>
-      </w:pPr>
-    </w:p>
-    <w:p>
-      <w:pPr>
-        <w:jc w:val="left"/>
-        <w:rPr>
-          <w:rFonts w:hint="default" w:ascii="Menlo" w:hAnsi="Menlo" w:eastAsia="Menlo"/>
-          <w:b/>
-          <w:bCs/>
-          <w:color w:val="auto"/>
-          <w:kern w:val="0"/>
-          <w:sz w:val="24"/>
-          <w:szCs w:val="24"/>
-          <w:shd w:val="clear" w:color="FFFFFF" w:fill="D9D9D9"/>
-          <w:lang w:val="en-US" w:eastAsia="zh-CN"/>
-        </w:rPr>
-      </w:pPr>
-      <w:r>
-        <w:rPr>
-          <w:rFonts w:hint="default" w:ascii="Menlo" w:hAnsi="Menlo" w:eastAsia="Menlo"/>
-          <w:b/>
-          <w:bCs/>
-          <w:color w:val="auto"/>
-          <w:kern w:val="0"/>
-          <w:sz w:val="24"/>
-          <w:szCs w:val="24"/>
-          <w:shd w:val="clear" w:color="FFFFFF" w:fill="D9D9D9"/>
+          <w:b w:val="0"/>
+          <w:bCs w:val="0"/>
+          <w:color w:val="auto"/>
+          <w:kern w:val="0"/>
+          <w:sz w:val="24"/>
+          <w:szCs w:val="24"/>
+          <w:shd w:val="clear" w:color="auto" w:fill="auto"/>
+          <w:lang w:val="en-US" w:eastAsia="zh-CN"/>
+        </w:rPr>
+      </w:pPr>
+    </w:p>
+    <w:p>
+      <w:pPr>
+        <w:jc w:val="left"/>
+        <w:rPr>
+          <w:rFonts w:hint="default" w:ascii="Menlo" w:hAnsi="Menlo" w:eastAsia="Menlo"/>
+          <w:b w:val="0"/>
+          <w:bCs w:val="0"/>
+          <w:color w:val="auto"/>
+          <w:kern w:val="0"/>
+          <w:sz w:val="24"/>
+          <w:szCs w:val="24"/>
+          <w:shd w:val="clear" w:color="auto" w:fill="auto"/>
+          <w:lang w:val="en-US" w:eastAsia="zh-CN"/>
+        </w:rPr>
+      </w:pPr>
+      <w:r>
+        <w:rPr>
+          <w:rFonts w:hint="default" w:ascii="Menlo" w:hAnsi="Menlo" w:eastAsia="Menlo"/>
+          <w:b w:val="0"/>
+          <w:bCs w:val="0"/>
+          <w:color w:val="auto"/>
+          <w:kern w:val="0"/>
+          <w:sz w:val="24"/>
+          <w:szCs w:val="24"/>
+          <w:shd w:val="clear" w:color="auto" w:fill="auto"/>
           <w:lang w:val="en-US" w:eastAsia="zh-CN"/>
         </w:rPr>
         <w:t xml:space="preserve">    # Check if the matrices can be multiplied</w:t>
@@ -1200,26 +1534,26 @@
         <w:jc w:val="left"/>
         <w:rPr>
           <w:rFonts w:hint="default" w:ascii="Menlo" w:hAnsi="Menlo" w:eastAsia="Menlo"/>
-          <w:b/>
-          <w:bCs/>
-          <w:color w:val="auto"/>
-          <w:kern w:val="0"/>
-          <w:sz w:val="24"/>
-          <w:szCs w:val="24"/>
-          <w:shd w:val="clear" w:color="FFFFFF" w:fill="D9D9D9"/>
-          <w:lang w:val="en-US" w:eastAsia="zh-CN"/>
-        </w:rPr>
-      </w:pPr>
-      <w:r>
-        <w:rPr>
-          <w:rFonts w:hint="default" w:ascii="Menlo" w:hAnsi="Menlo" w:eastAsia="Menlo"/>
-          <w:b/>
-          <w:bCs/>
-          <w:color w:val="auto"/>
-          <w:kern w:val="0"/>
-          <w:sz w:val="24"/>
-          <w:szCs w:val="24"/>
-          <w:shd w:val="clear" w:color="FFFFFF" w:fill="D9D9D9"/>
+          <w:b w:val="0"/>
+          <w:bCs w:val="0"/>
+          <w:color w:val="auto"/>
+          <w:kern w:val="0"/>
+          <w:sz w:val="24"/>
+          <w:szCs w:val="24"/>
+          <w:shd w:val="clear" w:color="auto" w:fill="auto"/>
+          <w:lang w:val="en-US" w:eastAsia="zh-CN"/>
+        </w:rPr>
+      </w:pPr>
+      <w:r>
+        <w:rPr>
+          <w:rFonts w:hint="default" w:ascii="Menlo" w:hAnsi="Menlo" w:eastAsia="Menlo"/>
+          <w:b w:val="0"/>
+          <w:bCs w:val="0"/>
+          <w:color w:val="auto"/>
+          <w:kern w:val="0"/>
+          <w:sz w:val="24"/>
+          <w:szCs w:val="24"/>
+          <w:shd w:val="clear" w:color="auto" w:fill="auto"/>
           <w:lang w:val="en-US" w:eastAsia="zh-CN"/>
         </w:rPr>
         <w:t xml:space="preserve">    if m1 != n2:</w:t>
@@ -1230,26 +1564,26 @@
         <w:jc w:val="left"/>
         <w:rPr>
           <w:rFonts w:hint="default" w:ascii="Menlo" w:hAnsi="Menlo" w:eastAsia="Menlo"/>
-          <w:b/>
-          <w:bCs/>
-          <w:color w:val="auto"/>
-          <w:kern w:val="0"/>
-          <w:sz w:val="24"/>
-          <w:szCs w:val="24"/>
-          <w:shd w:val="clear" w:color="FFFFFF" w:fill="D9D9D9"/>
-          <w:lang w:val="en-US" w:eastAsia="zh-CN"/>
-        </w:rPr>
-      </w:pPr>
-      <w:r>
-        <w:rPr>
-          <w:rFonts w:hint="default" w:ascii="Menlo" w:hAnsi="Menlo" w:eastAsia="Menlo"/>
-          <w:b/>
-          <w:bCs/>
-          <w:color w:val="auto"/>
-          <w:kern w:val="0"/>
-          <w:sz w:val="24"/>
-          <w:szCs w:val="24"/>
-          <w:shd w:val="clear" w:color="FFFFFF" w:fill="D9D9D9"/>
+          <w:b w:val="0"/>
+          <w:bCs w:val="0"/>
+          <w:color w:val="auto"/>
+          <w:kern w:val="0"/>
+          <w:sz w:val="24"/>
+          <w:szCs w:val="24"/>
+          <w:shd w:val="clear" w:color="auto" w:fill="auto"/>
+          <w:lang w:val="en-US" w:eastAsia="zh-CN"/>
+        </w:rPr>
+      </w:pPr>
+      <w:r>
+        <w:rPr>
+          <w:rFonts w:hint="default" w:ascii="Menlo" w:hAnsi="Menlo" w:eastAsia="Menlo"/>
+          <w:b w:val="0"/>
+          <w:bCs w:val="0"/>
+          <w:color w:val="auto"/>
+          <w:kern w:val="0"/>
+          <w:sz w:val="24"/>
+          <w:szCs w:val="24"/>
+          <w:shd w:val="clear" w:color="auto" w:fill="auto"/>
           <w:lang w:val="en-US" w:eastAsia="zh-CN"/>
         </w:rPr>
         <w:t xml:space="preserve">        raise ValueError("Matrices cannot be multiplied")</w:t>
@@ -1260,72 +1594,88 @@
         <w:jc w:val="left"/>
         <w:rPr>
           <w:rFonts w:hint="default" w:ascii="Menlo" w:hAnsi="Menlo" w:eastAsia="Menlo"/>
-          <w:b/>
-          <w:bCs/>
-          <w:color w:val="auto"/>
-          <w:kern w:val="0"/>
-          <w:sz w:val="24"/>
-          <w:szCs w:val="24"/>
-          <w:shd w:val="clear" w:color="FFFFFF" w:fill="D9D9D9"/>
-          <w:lang w:val="en-US" w:eastAsia="zh-CN"/>
-        </w:rPr>
-      </w:pPr>
-    </w:p>
-    <w:p>
-      <w:pPr>
-        <w:jc w:val="left"/>
-        <w:rPr>
-          <w:rFonts w:hint="default" w:ascii="Menlo" w:hAnsi="Menlo" w:eastAsia="Menlo"/>
-          <w:b/>
-          <w:bCs/>
-          <w:color w:val="auto"/>
-          <w:kern w:val="0"/>
-          <w:sz w:val="24"/>
-          <w:szCs w:val="24"/>
-          <w:shd w:val="clear" w:color="FFFFFF" w:fill="D9D9D9"/>
-          <w:lang w:val="en-US" w:eastAsia="zh-CN"/>
-        </w:rPr>
-      </w:pPr>
-      <w:r>
-        <w:rPr>
-          <w:rFonts w:hint="default" w:ascii="Menlo" w:hAnsi="Menlo" w:eastAsia="Menlo"/>
-          <w:b/>
-          <w:bCs/>
-          <w:color w:val="auto"/>
-          <w:kern w:val="0"/>
-          <w:sz w:val="24"/>
-          <w:szCs w:val="24"/>
-          <w:shd w:val="clear" w:color="FFFFFF" w:fill="D9D9D9"/>
-          <w:lang w:val="en-US" w:eastAsia="zh-CN"/>
-        </w:rPr>
-        <w:t xml:space="preserve">    # Initialize the result matrix</w:t>
-      </w:r>
-    </w:p>
-    <w:p>
-      <w:pPr>
-        <w:jc w:val="left"/>
-        <w:rPr>
-          <w:rFonts w:hint="default" w:ascii="Menlo" w:hAnsi="Menlo" w:eastAsia="Menlo"/>
-          <w:b/>
-          <w:bCs/>
-          <w:color w:val="auto"/>
-          <w:kern w:val="0"/>
-          <w:sz w:val="24"/>
-          <w:szCs w:val="24"/>
-          <w:shd w:val="clear" w:color="FFFFFF" w:fill="D9D9D9"/>
-          <w:lang w:val="en-US" w:eastAsia="zh-CN"/>
-        </w:rPr>
-      </w:pPr>
-      <w:r>
-        <w:rPr>
-          <w:rFonts w:hint="default" w:ascii="Menlo" w:hAnsi="Menlo" w:eastAsia="Menlo"/>
-          <w:b/>
-          <w:bCs/>
-          <w:color w:val="auto"/>
-          <w:kern w:val="0"/>
-          <w:sz w:val="24"/>
-          <w:szCs w:val="24"/>
-          <w:shd w:val="clear" w:color="FFFFFF" w:fill="D9D9D9"/>
+          <w:b w:val="0"/>
+          <w:bCs w:val="0"/>
+          <w:color w:val="auto"/>
+          <w:kern w:val="0"/>
+          <w:sz w:val="24"/>
+          <w:szCs w:val="24"/>
+          <w:shd w:val="clear" w:color="auto" w:fill="auto"/>
+          <w:lang w:val="en-US" w:eastAsia="zh-CN"/>
+        </w:rPr>
+      </w:pPr>
+    </w:p>
+    <w:p>
+      <w:pPr>
+        <w:jc w:val="left"/>
+        <w:rPr>
+          <w:rFonts w:hint="default" w:ascii="Menlo" w:hAnsi="Menlo" w:eastAsia="Menlo"/>
+          <w:b w:val="0"/>
+          <w:bCs w:val="0"/>
+          <w:color w:val="auto"/>
+          <w:kern w:val="0"/>
+          <w:sz w:val="24"/>
+          <w:szCs w:val="24"/>
+          <w:shd w:val="clear" w:color="auto" w:fill="auto"/>
+          <w:lang w:val="en-US" w:eastAsia="zh-CN"/>
+        </w:rPr>
+      </w:pPr>
+      <w:r>
+        <w:rPr>
+          <w:rFonts w:hint="default" w:ascii="Menlo" w:hAnsi="Menlo" w:eastAsia="Menlo"/>
+          <w:b w:val="0"/>
+          <w:bCs w:val="0"/>
+          <w:color w:val="auto"/>
+          <w:kern w:val="0"/>
+          <w:sz w:val="24"/>
+          <w:szCs w:val="24"/>
+          <w:shd w:val="clear" w:color="auto" w:fill="auto"/>
+          <w:lang w:val="en-US" w:eastAsia="zh-CN"/>
+        </w:rPr>
+        <w:t xml:space="preserve">    # Initialize the result m</w:t>
+      </w:r>
+      <w:bookmarkStart w:id="5" w:name="_GoBack"/>
+      <w:bookmarkEnd w:id="5"/>
+      <w:r>
+        <w:rPr>
+          <w:rFonts w:hint="default" w:ascii="Menlo" w:hAnsi="Menlo" w:eastAsia="Menlo"/>
+          <w:b w:val="0"/>
+          <w:bCs w:val="0"/>
+          <w:color w:val="auto"/>
+          <w:kern w:val="0"/>
+          <w:sz w:val="24"/>
+          <w:szCs w:val="24"/>
+          <w:shd w:val="clear" w:color="auto" w:fill="auto"/>
+          <w:lang w:val="en-US" w:eastAsia="zh-CN"/>
+        </w:rPr>
+        <w:t>atrix</w:t>
+      </w:r>
+    </w:p>
+    <w:p>
+      <w:pPr>
+        <w:jc w:val="left"/>
+        <w:rPr>
+          <w:rFonts w:hint="default" w:ascii="Menlo" w:hAnsi="Menlo" w:eastAsia="Menlo"/>
+          <w:b w:val="0"/>
+          <w:bCs w:val="0"/>
+          <w:color w:val="auto"/>
+          <w:kern w:val="0"/>
+          <w:sz w:val="24"/>
+          <w:szCs w:val="24"/>
+          <w:shd w:val="clear" w:color="auto" w:fill="auto"/>
+          <w:lang w:val="en-US" w:eastAsia="zh-CN"/>
+        </w:rPr>
+      </w:pPr>
+      <w:r>
+        <w:rPr>
+          <w:rFonts w:hint="default" w:ascii="Menlo" w:hAnsi="Menlo" w:eastAsia="Menlo"/>
+          <w:b w:val="0"/>
+          <w:bCs w:val="0"/>
+          <w:color w:val="auto"/>
+          <w:kern w:val="0"/>
+          <w:sz w:val="24"/>
+          <w:szCs w:val="24"/>
+          <w:shd w:val="clear" w:color="auto" w:fill="auto"/>
           <w:lang w:val="en-US" w:eastAsia="zh-CN"/>
         </w:rPr>
         <w:t xml:space="preserve">    result = [[0 for _ in range(m2)] for _ in range(n1)]</w:t>
@@ -1336,42 +1686,42 @@
         <w:jc w:val="left"/>
         <w:rPr>
           <w:rFonts w:hint="default" w:ascii="Menlo" w:hAnsi="Menlo" w:eastAsia="Menlo"/>
-          <w:b/>
-          <w:bCs/>
-          <w:color w:val="auto"/>
-          <w:kern w:val="0"/>
-          <w:sz w:val="24"/>
-          <w:szCs w:val="24"/>
-          <w:shd w:val="clear" w:color="FFFFFF" w:fill="D9D9D9"/>
-          <w:lang w:val="en-US" w:eastAsia="zh-CN"/>
-        </w:rPr>
-      </w:pPr>
-    </w:p>
-    <w:p>
-      <w:pPr>
-        <w:jc w:val="left"/>
-        <w:rPr>
-          <w:rFonts w:hint="default" w:ascii="Menlo" w:hAnsi="Menlo" w:eastAsia="Menlo"/>
-          <w:b/>
-          <w:bCs/>
-          <w:color w:val="auto"/>
-          <w:kern w:val="0"/>
-          <w:sz w:val="24"/>
-          <w:szCs w:val="24"/>
-          <w:shd w:val="clear" w:color="FFFFFF" w:fill="D9D9D9"/>
-          <w:lang w:val="en-US" w:eastAsia="zh-CN"/>
-        </w:rPr>
-      </w:pPr>
-      <w:r>
-        <w:rPr>
-          <w:rFonts w:hint="default" w:ascii="Menlo" w:hAnsi="Menlo" w:eastAsia="Menlo"/>
-          <w:b/>
-          <w:bCs/>
-          <w:color w:val="auto"/>
-          <w:kern w:val="0"/>
-          <w:sz w:val="24"/>
-          <w:szCs w:val="24"/>
-          <w:shd w:val="clear" w:color="FFFFFF" w:fill="D9D9D9"/>
+          <w:b w:val="0"/>
+          <w:bCs w:val="0"/>
+          <w:color w:val="auto"/>
+          <w:kern w:val="0"/>
+          <w:sz w:val="24"/>
+          <w:szCs w:val="24"/>
+          <w:shd w:val="clear" w:color="auto" w:fill="auto"/>
+          <w:lang w:val="en-US" w:eastAsia="zh-CN"/>
+        </w:rPr>
+      </w:pPr>
+    </w:p>
+    <w:p>
+      <w:pPr>
+        <w:jc w:val="left"/>
+        <w:rPr>
+          <w:rFonts w:hint="default" w:ascii="Menlo" w:hAnsi="Menlo" w:eastAsia="Menlo"/>
+          <w:b w:val="0"/>
+          <w:bCs w:val="0"/>
+          <w:color w:val="auto"/>
+          <w:kern w:val="0"/>
+          <w:sz w:val="24"/>
+          <w:szCs w:val="24"/>
+          <w:shd w:val="clear" w:color="auto" w:fill="auto"/>
+          <w:lang w:val="en-US" w:eastAsia="zh-CN"/>
+        </w:rPr>
+      </w:pPr>
+      <w:r>
+        <w:rPr>
+          <w:rFonts w:hint="default" w:ascii="Menlo" w:hAnsi="Menlo" w:eastAsia="Menlo"/>
+          <w:b w:val="0"/>
+          <w:bCs w:val="0"/>
+          <w:color w:val="auto"/>
+          <w:kern w:val="0"/>
+          <w:sz w:val="24"/>
+          <w:szCs w:val="24"/>
+          <w:shd w:val="clear" w:color="auto" w:fill="auto"/>
           <w:lang w:val="en-US" w:eastAsia="zh-CN"/>
         </w:rPr>
         <w:t xml:space="preserve">    # Perform matrix multiplication</w:t>
@@ -1382,26 +1732,26 @@
         <w:jc w:val="left"/>
         <w:rPr>
           <w:rFonts w:hint="default" w:ascii="Menlo" w:hAnsi="Menlo" w:eastAsia="Menlo"/>
-          <w:b/>
-          <w:bCs/>
-          <w:color w:val="auto"/>
-          <w:kern w:val="0"/>
-          <w:sz w:val="24"/>
-          <w:szCs w:val="24"/>
-          <w:shd w:val="clear" w:color="FFFFFF" w:fill="D9D9D9"/>
-          <w:lang w:val="en-US" w:eastAsia="zh-CN"/>
-        </w:rPr>
-      </w:pPr>
-      <w:r>
-        <w:rPr>
-          <w:rFonts w:hint="default" w:ascii="Menlo" w:hAnsi="Menlo" w:eastAsia="Menlo"/>
-          <w:b/>
-          <w:bCs/>
-          <w:color w:val="auto"/>
-          <w:kern w:val="0"/>
-          <w:sz w:val="24"/>
-          <w:szCs w:val="24"/>
-          <w:shd w:val="clear" w:color="FFFFFF" w:fill="D9D9D9"/>
+          <w:b w:val="0"/>
+          <w:bCs w:val="0"/>
+          <w:color w:val="auto"/>
+          <w:kern w:val="0"/>
+          <w:sz w:val="24"/>
+          <w:szCs w:val="24"/>
+          <w:shd w:val="clear" w:color="auto" w:fill="auto"/>
+          <w:lang w:val="en-US" w:eastAsia="zh-CN"/>
+        </w:rPr>
+      </w:pPr>
+      <w:r>
+        <w:rPr>
+          <w:rFonts w:hint="default" w:ascii="Menlo" w:hAnsi="Menlo" w:eastAsia="Menlo"/>
+          <w:b w:val="0"/>
+          <w:bCs w:val="0"/>
+          <w:color w:val="auto"/>
+          <w:kern w:val="0"/>
+          <w:sz w:val="24"/>
+          <w:szCs w:val="24"/>
+          <w:shd w:val="clear" w:color="auto" w:fill="auto"/>
           <w:lang w:val="en-US" w:eastAsia="zh-CN"/>
         </w:rPr>
         <w:t xml:space="preserve">    for i in range(n1):</w:t>
@@ -1412,26 +1762,26 @@
         <w:jc w:val="left"/>
         <w:rPr>
           <w:rFonts w:hint="default" w:ascii="Menlo" w:hAnsi="Menlo" w:eastAsia="Menlo"/>
-          <w:b/>
-          <w:bCs/>
-          <w:color w:val="auto"/>
-          <w:kern w:val="0"/>
-          <w:sz w:val="24"/>
-          <w:szCs w:val="24"/>
-          <w:shd w:val="clear" w:color="FFFFFF" w:fill="D9D9D9"/>
-          <w:lang w:val="en-US" w:eastAsia="zh-CN"/>
-        </w:rPr>
-      </w:pPr>
-      <w:r>
-        <w:rPr>
-          <w:rFonts w:hint="default" w:ascii="Menlo" w:hAnsi="Menlo" w:eastAsia="Menlo"/>
-          <w:b/>
-          <w:bCs/>
-          <w:color w:val="auto"/>
-          <w:kern w:val="0"/>
-          <w:sz w:val="24"/>
-          <w:szCs w:val="24"/>
-          <w:shd w:val="clear" w:color="FFFFFF" w:fill="D9D9D9"/>
+          <w:b w:val="0"/>
+          <w:bCs w:val="0"/>
+          <w:color w:val="auto"/>
+          <w:kern w:val="0"/>
+          <w:sz w:val="24"/>
+          <w:szCs w:val="24"/>
+          <w:shd w:val="clear" w:color="auto" w:fill="auto"/>
+          <w:lang w:val="en-US" w:eastAsia="zh-CN"/>
+        </w:rPr>
+      </w:pPr>
+      <w:r>
+        <w:rPr>
+          <w:rFonts w:hint="default" w:ascii="Menlo" w:hAnsi="Menlo" w:eastAsia="Menlo"/>
+          <w:b w:val="0"/>
+          <w:bCs w:val="0"/>
+          <w:color w:val="auto"/>
+          <w:kern w:val="0"/>
+          <w:sz w:val="24"/>
+          <w:szCs w:val="24"/>
+          <w:shd w:val="clear" w:color="auto" w:fill="auto"/>
           <w:lang w:val="en-US" w:eastAsia="zh-CN"/>
         </w:rPr>
         <w:t xml:space="preserve">        for j in range(m2):</w:t>
@@ -1442,26 +1792,26 @@
         <w:jc w:val="left"/>
         <w:rPr>
           <w:rFonts w:hint="default" w:ascii="Menlo" w:hAnsi="Menlo" w:eastAsia="Menlo"/>
-          <w:b/>
-          <w:bCs/>
-          <w:color w:val="auto"/>
-          <w:kern w:val="0"/>
-          <w:sz w:val="24"/>
-          <w:szCs w:val="24"/>
-          <w:shd w:val="clear" w:color="FFFFFF" w:fill="D9D9D9"/>
-          <w:lang w:val="en-US" w:eastAsia="zh-CN"/>
-        </w:rPr>
-      </w:pPr>
-      <w:r>
-        <w:rPr>
-          <w:rFonts w:hint="default" w:ascii="Menlo" w:hAnsi="Menlo" w:eastAsia="Menlo"/>
-          <w:b/>
-          <w:bCs/>
-          <w:color w:val="auto"/>
-          <w:kern w:val="0"/>
-          <w:sz w:val="24"/>
-          <w:szCs w:val="24"/>
-          <w:shd w:val="clear" w:color="FFFFFF" w:fill="D9D9D9"/>
+          <w:b w:val="0"/>
+          <w:bCs w:val="0"/>
+          <w:color w:val="auto"/>
+          <w:kern w:val="0"/>
+          <w:sz w:val="24"/>
+          <w:szCs w:val="24"/>
+          <w:shd w:val="clear" w:color="auto" w:fill="auto"/>
+          <w:lang w:val="en-US" w:eastAsia="zh-CN"/>
+        </w:rPr>
+      </w:pPr>
+      <w:r>
+        <w:rPr>
+          <w:rFonts w:hint="default" w:ascii="Menlo" w:hAnsi="Menlo" w:eastAsia="Menlo"/>
+          <w:b w:val="0"/>
+          <w:bCs w:val="0"/>
+          <w:color w:val="auto"/>
+          <w:kern w:val="0"/>
+          <w:sz w:val="24"/>
+          <w:szCs w:val="24"/>
+          <w:shd w:val="clear" w:color="auto" w:fill="auto"/>
           <w:lang w:val="en-US" w:eastAsia="zh-CN"/>
         </w:rPr>
         <w:t xml:space="preserve">            for k in range(m1):</w:t>
@@ -1472,26 +1822,26 @@
         <w:jc w:val="left"/>
         <w:rPr>
           <w:rFonts w:hint="default" w:ascii="Menlo" w:hAnsi="Menlo" w:eastAsia="Menlo"/>
-          <w:b/>
-          <w:bCs/>
-          <w:color w:val="auto"/>
-          <w:kern w:val="0"/>
-          <w:sz w:val="24"/>
-          <w:szCs w:val="24"/>
-          <w:shd w:val="clear" w:color="FFFFFF" w:fill="D9D9D9"/>
-          <w:lang w:val="en-US" w:eastAsia="zh-CN"/>
-        </w:rPr>
-      </w:pPr>
-      <w:r>
-        <w:rPr>
-          <w:rFonts w:hint="default" w:ascii="Menlo" w:hAnsi="Menlo" w:eastAsia="Menlo"/>
-          <w:b/>
-          <w:bCs/>
-          <w:color w:val="auto"/>
-          <w:kern w:val="0"/>
-          <w:sz w:val="24"/>
-          <w:szCs w:val="24"/>
-          <w:shd w:val="clear" w:color="FFFFFF" w:fill="D9D9D9"/>
+          <w:b w:val="0"/>
+          <w:bCs w:val="0"/>
+          <w:color w:val="auto"/>
+          <w:kern w:val="0"/>
+          <w:sz w:val="24"/>
+          <w:szCs w:val="24"/>
+          <w:shd w:val="clear" w:color="auto" w:fill="auto"/>
+          <w:lang w:val="en-US" w:eastAsia="zh-CN"/>
+        </w:rPr>
+      </w:pPr>
+      <w:r>
+        <w:rPr>
+          <w:rFonts w:hint="default" w:ascii="Menlo" w:hAnsi="Menlo" w:eastAsia="Menlo"/>
+          <w:b w:val="0"/>
+          <w:bCs w:val="0"/>
+          <w:color w:val="auto"/>
+          <w:kern w:val="0"/>
+          <w:sz w:val="24"/>
+          <w:szCs w:val="24"/>
+          <w:shd w:val="clear" w:color="auto" w:fill="auto"/>
           <w:lang w:val="en-US" w:eastAsia="zh-CN"/>
         </w:rPr>
         <w:t xml:space="preserve">                result[i][j] += matrix1[i][k] * matrix2[k][j]</w:t>
@@ -1502,42 +1852,42 @@
         <w:jc w:val="left"/>
         <w:rPr>
           <w:rFonts w:hint="default" w:ascii="Menlo" w:hAnsi="Menlo" w:eastAsia="Menlo"/>
-          <w:b/>
-          <w:bCs/>
-          <w:color w:val="auto"/>
-          <w:kern w:val="0"/>
-          <w:sz w:val="24"/>
-          <w:szCs w:val="24"/>
-          <w:shd w:val="clear" w:color="FFFFFF" w:fill="D9D9D9"/>
-          <w:lang w:val="en-US" w:eastAsia="zh-CN"/>
-        </w:rPr>
-      </w:pPr>
-    </w:p>
-    <w:p>
-      <w:pPr>
-        <w:jc w:val="left"/>
-        <w:rPr>
-          <w:rFonts w:hint="default" w:ascii="Menlo" w:hAnsi="Menlo" w:eastAsia="Menlo"/>
-          <w:b/>
-          <w:bCs/>
-          <w:color w:val="auto"/>
-          <w:kern w:val="0"/>
-          <w:sz w:val="24"/>
-          <w:szCs w:val="24"/>
-          <w:shd w:val="clear" w:color="FFFFFF" w:fill="D9D9D9"/>
-          <w:lang w:val="en-US" w:eastAsia="zh-CN"/>
-        </w:rPr>
-      </w:pPr>
-      <w:r>
-        <w:rPr>
-          <w:rFonts w:hint="default" w:ascii="Menlo" w:hAnsi="Menlo" w:eastAsia="Menlo"/>
-          <w:b/>
-          <w:bCs/>
-          <w:color w:val="auto"/>
-          <w:kern w:val="0"/>
-          <w:sz w:val="24"/>
-          <w:szCs w:val="24"/>
-          <w:shd w:val="clear" w:color="FFFFFF" w:fill="D9D9D9"/>
+          <w:b w:val="0"/>
+          <w:bCs w:val="0"/>
+          <w:color w:val="auto"/>
+          <w:kern w:val="0"/>
+          <w:sz w:val="24"/>
+          <w:szCs w:val="24"/>
+          <w:shd w:val="clear" w:color="auto" w:fill="auto"/>
+          <w:lang w:val="en-US" w:eastAsia="zh-CN"/>
+        </w:rPr>
+      </w:pPr>
+    </w:p>
+    <w:p>
+      <w:pPr>
+        <w:jc w:val="left"/>
+        <w:rPr>
+          <w:rFonts w:hint="default" w:ascii="Menlo" w:hAnsi="Menlo" w:eastAsia="Menlo"/>
+          <w:b w:val="0"/>
+          <w:bCs w:val="0"/>
+          <w:color w:val="auto"/>
+          <w:kern w:val="0"/>
+          <w:sz w:val="24"/>
+          <w:szCs w:val="24"/>
+          <w:shd w:val="clear" w:color="auto" w:fill="auto"/>
+          <w:lang w:val="en-US" w:eastAsia="zh-CN"/>
+        </w:rPr>
+      </w:pPr>
+      <w:r>
+        <w:rPr>
+          <w:rFonts w:hint="default" w:ascii="Menlo" w:hAnsi="Menlo" w:eastAsia="Menlo"/>
+          <w:b w:val="0"/>
+          <w:bCs w:val="0"/>
+          <w:color w:val="auto"/>
+          <w:kern w:val="0"/>
+          <w:sz w:val="24"/>
+          <w:szCs w:val="24"/>
+          <w:shd w:val="clear" w:color="auto" w:fill="auto"/>
           <w:lang w:val="en-US" w:eastAsia="zh-CN"/>
         </w:rPr>
         <w:t xml:space="preserve">    return result</w:t>
@@ -1548,42 +1898,42 @@
         <w:jc w:val="left"/>
         <w:rPr>
           <w:rFonts w:hint="default" w:ascii="Menlo" w:hAnsi="Menlo" w:eastAsia="Menlo"/>
-          <w:b/>
-          <w:bCs/>
-          <w:color w:val="auto"/>
-          <w:kern w:val="0"/>
-          <w:sz w:val="24"/>
-          <w:szCs w:val="24"/>
-          <w:shd w:val="clear" w:color="FFFFFF" w:fill="D9D9D9"/>
-          <w:lang w:val="en-US" w:eastAsia="zh-CN"/>
-        </w:rPr>
-      </w:pPr>
-    </w:p>
-    <w:p>
-      <w:pPr>
-        <w:jc w:val="left"/>
-        <w:rPr>
-          <w:rFonts w:hint="default" w:ascii="Menlo" w:hAnsi="Menlo" w:eastAsia="Menlo"/>
-          <w:b/>
-          <w:bCs/>
-          <w:color w:val="auto"/>
-          <w:kern w:val="0"/>
-          <w:sz w:val="24"/>
-          <w:szCs w:val="24"/>
-          <w:shd w:val="clear" w:color="FFFFFF" w:fill="D9D9D9"/>
-          <w:lang w:val="en-US" w:eastAsia="zh-CN"/>
-        </w:rPr>
-      </w:pPr>
-      <w:r>
-        <w:rPr>
-          <w:rFonts w:hint="default" w:ascii="Menlo" w:hAnsi="Menlo" w:eastAsia="Menlo"/>
-          <w:b/>
-          <w:bCs/>
-          <w:color w:val="auto"/>
-          <w:kern w:val="0"/>
-          <w:sz w:val="24"/>
-          <w:szCs w:val="24"/>
-          <w:shd w:val="clear" w:color="FFFFFF" w:fill="D9D9D9"/>
+          <w:b w:val="0"/>
+          <w:bCs w:val="0"/>
+          <w:color w:val="auto"/>
+          <w:kern w:val="0"/>
+          <w:sz w:val="24"/>
+          <w:szCs w:val="24"/>
+          <w:shd w:val="clear" w:color="auto" w:fill="auto"/>
+          <w:lang w:val="en-US" w:eastAsia="zh-CN"/>
+        </w:rPr>
+      </w:pPr>
+    </w:p>
+    <w:p>
+      <w:pPr>
+        <w:jc w:val="left"/>
+        <w:rPr>
+          <w:rFonts w:hint="default" w:ascii="Menlo" w:hAnsi="Menlo" w:eastAsia="Menlo"/>
+          <w:b w:val="0"/>
+          <w:bCs w:val="0"/>
+          <w:color w:val="auto"/>
+          <w:kern w:val="0"/>
+          <w:sz w:val="24"/>
+          <w:szCs w:val="24"/>
+          <w:shd w:val="clear" w:color="auto" w:fill="auto"/>
+          <w:lang w:val="en-US" w:eastAsia="zh-CN"/>
+        </w:rPr>
+      </w:pPr>
+      <w:r>
+        <w:rPr>
+          <w:rFonts w:hint="default" w:ascii="Menlo" w:hAnsi="Menlo" w:eastAsia="Menlo"/>
+          <w:b w:val="0"/>
+          <w:bCs w:val="0"/>
+          <w:color w:val="auto"/>
+          <w:kern w:val="0"/>
+          <w:sz w:val="24"/>
+          <w:szCs w:val="24"/>
+          <w:shd w:val="clear" w:color="auto" w:fill="auto"/>
           <w:lang w:val="en-US" w:eastAsia="zh-CN"/>
         </w:rPr>
         <w:t># Example usage</w:t>
@@ -1594,26 +1944,26 @@
         <w:jc w:val="left"/>
         <w:rPr>
           <w:rFonts w:hint="default" w:ascii="Menlo" w:hAnsi="Menlo" w:eastAsia="Menlo"/>
-          <w:b/>
-          <w:bCs/>
-          <w:color w:val="auto"/>
-          <w:kern w:val="0"/>
-          <w:sz w:val="24"/>
-          <w:szCs w:val="24"/>
-          <w:shd w:val="clear" w:color="FFFFFF" w:fill="D9D9D9"/>
-          <w:lang w:val="en-US" w:eastAsia="zh-CN"/>
-        </w:rPr>
-      </w:pPr>
-      <w:r>
-        <w:rPr>
-          <w:rFonts w:hint="default" w:ascii="Menlo" w:hAnsi="Menlo" w:eastAsia="Menlo"/>
-          <w:b/>
-          <w:bCs/>
-          <w:color w:val="auto"/>
-          <w:kern w:val="0"/>
-          <w:sz w:val="24"/>
-          <w:szCs w:val="24"/>
-          <w:shd w:val="clear" w:color="FFFFFF" w:fill="D9D9D9"/>
+          <w:b w:val="0"/>
+          <w:bCs w:val="0"/>
+          <w:color w:val="auto"/>
+          <w:kern w:val="0"/>
+          <w:sz w:val="24"/>
+          <w:szCs w:val="24"/>
+          <w:shd w:val="clear" w:color="auto" w:fill="auto"/>
+          <w:lang w:val="en-US" w:eastAsia="zh-CN"/>
+        </w:rPr>
+      </w:pPr>
+      <w:r>
+        <w:rPr>
+          <w:rFonts w:hint="default" w:ascii="Menlo" w:hAnsi="Menlo" w:eastAsia="Menlo"/>
+          <w:b w:val="0"/>
+          <w:bCs w:val="0"/>
+          <w:color w:val="auto"/>
+          <w:kern w:val="0"/>
+          <w:sz w:val="24"/>
+          <w:szCs w:val="24"/>
+          <w:shd w:val="clear" w:color="auto" w:fill="auto"/>
           <w:lang w:val="en-US" w:eastAsia="zh-CN"/>
         </w:rPr>
         <w:t>if __name__ == "__main__":</w:t>
@@ -1624,26 +1974,26 @@
         <w:jc w:val="left"/>
         <w:rPr>
           <w:rFonts w:hint="default" w:ascii="Menlo" w:hAnsi="Menlo" w:eastAsia="Menlo"/>
-          <w:b/>
-          <w:bCs/>
-          <w:color w:val="auto"/>
-          <w:kern w:val="0"/>
-          <w:sz w:val="24"/>
-          <w:szCs w:val="24"/>
-          <w:shd w:val="clear" w:color="FFFFFF" w:fill="D9D9D9"/>
-          <w:lang w:val="en-US" w:eastAsia="zh-CN"/>
-        </w:rPr>
-      </w:pPr>
-      <w:r>
-        <w:rPr>
-          <w:rFonts w:hint="default" w:ascii="Menlo" w:hAnsi="Menlo" w:eastAsia="Menlo"/>
-          <w:b/>
-          <w:bCs/>
-          <w:color w:val="auto"/>
-          <w:kern w:val="0"/>
-          <w:sz w:val="24"/>
-          <w:szCs w:val="24"/>
-          <w:shd w:val="clear" w:color="FFFFFF" w:fill="D9D9D9"/>
+          <w:b w:val="0"/>
+          <w:bCs w:val="0"/>
+          <w:color w:val="auto"/>
+          <w:kern w:val="0"/>
+          <w:sz w:val="24"/>
+          <w:szCs w:val="24"/>
+          <w:shd w:val="clear" w:color="auto" w:fill="auto"/>
+          <w:lang w:val="en-US" w:eastAsia="zh-CN"/>
+        </w:rPr>
+      </w:pPr>
+      <w:r>
+        <w:rPr>
+          <w:rFonts w:hint="default" w:ascii="Menlo" w:hAnsi="Menlo" w:eastAsia="Menlo"/>
+          <w:b w:val="0"/>
+          <w:bCs w:val="0"/>
+          <w:color w:val="auto"/>
+          <w:kern w:val="0"/>
+          <w:sz w:val="24"/>
+          <w:szCs w:val="24"/>
+          <w:shd w:val="clear" w:color="auto" w:fill="auto"/>
           <w:lang w:val="en-US" w:eastAsia="zh-CN"/>
         </w:rPr>
         <w:t xml:space="preserve">    matrix1 = [</w:t>
@@ -1654,26 +2004,26 @@
         <w:jc w:val="left"/>
         <w:rPr>
           <w:rFonts w:hint="default" w:ascii="Menlo" w:hAnsi="Menlo" w:eastAsia="Menlo"/>
-          <w:b/>
-          <w:bCs/>
-          <w:color w:val="auto"/>
-          <w:kern w:val="0"/>
-          <w:sz w:val="24"/>
-          <w:szCs w:val="24"/>
-          <w:shd w:val="clear" w:color="FFFFFF" w:fill="D9D9D9"/>
-          <w:lang w:val="en-US" w:eastAsia="zh-CN"/>
-        </w:rPr>
-      </w:pPr>
-      <w:r>
-        <w:rPr>
-          <w:rFonts w:hint="default" w:ascii="Menlo" w:hAnsi="Menlo" w:eastAsia="Menlo"/>
-          <w:b/>
-          <w:bCs/>
-          <w:color w:val="auto"/>
-          <w:kern w:val="0"/>
-          <w:sz w:val="24"/>
-          <w:szCs w:val="24"/>
-          <w:shd w:val="clear" w:color="FFFFFF" w:fill="D9D9D9"/>
+          <w:b w:val="0"/>
+          <w:bCs w:val="0"/>
+          <w:color w:val="auto"/>
+          <w:kern w:val="0"/>
+          <w:sz w:val="24"/>
+          <w:szCs w:val="24"/>
+          <w:shd w:val="clear" w:color="auto" w:fill="auto"/>
+          <w:lang w:val="en-US" w:eastAsia="zh-CN"/>
+        </w:rPr>
+      </w:pPr>
+      <w:r>
+        <w:rPr>
+          <w:rFonts w:hint="default" w:ascii="Menlo" w:hAnsi="Menlo" w:eastAsia="Menlo"/>
+          <w:b w:val="0"/>
+          <w:bCs w:val="0"/>
+          <w:color w:val="auto"/>
+          <w:kern w:val="0"/>
+          <w:sz w:val="24"/>
+          <w:szCs w:val="24"/>
+          <w:shd w:val="clear" w:color="auto" w:fill="auto"/>
           <w:lang w:val="en-US" w:eastAsia="zh-CN"/>
         </w:rPr>
         <w:t xml:space="preserve">        [1, 2],</w:t>
@@ -1684,26 +2034,26 @@
         <w:jc w:val="left"/>
         <w:rPr>
           <w:rFonts w:hint="default" w:ascii="Menlo" w:hAnsi="Menlo" w:eastAsia="Menlo"/>
-          <w:b/>
-          <w:bCs/>
-          <w:color w:val="auto"/>
-          <w:kern w:val="0"/>
-          <w:sz w:val="24"/>
-          <w:szCs w:val="24"/>
-          <w:shd w:val="clear" w:color="FFFFFF" w:fill="D9D9D9"/>
-          <w:lang w:val="en-US" w:eastAsia="zh-CN"/>
-        </w:rPr>
-      </w:pPr>
-      <w:r>
-        <w:rPr>
-          <w:rFonts w:hint="default" w:ascii="Menlo" w:hAnsi="Menlo" w:eastAsia="Menlo"/>
-          <w:b/>
-          <w:bCs/>
-          <w:color w:val="auto"/>
-          <w:kern w:val="0"/>
-          <w:sz w:val="24"/>
-          <w:szCs w:val="24"/>
-          <w:shd w:val="clear" w:color="FFFFFF" w:fill="D9D9D9"/>
+          <w:b w:val="0"/>
+          <w:bCs w:val="0"/>
+          <w:color w:val="auto"/>
+          <w:kern w:val="0"/>
+          <w:sz w:val="24"/>
+          <w:szCs w:val="24"/>
+          <w:shd w:val="clear" w:color="auto" w:fill="auto"/>
+          <w:lang w:val="en-US" w:eastAsia="zh-CN"/>
+        </w:rPr>
+      </w:pPr>
+      <w:r>
+        <w:rPr>
+          <w:rFonts w:hint="default" w:ascii="Menlo" w:hAnsi="Menlo" w:eastAsia="Menlo"/>
+          <w:b w:val="0"/>
+          <w:bCs w:val="0"/>
+          <w:color w:val="auto"/>
+          <w:kern w:val="0"/>
+          <w:sz w:val="24"/>
+          <w:szCs w:val="24"/>
+          <w:shd w:val="clear" w:color="auto" w:fill="auto"/>
           <w:lang w:val="en-US" w:eastAsia="zh-CN"/>
         </w:rPr>
         <w:t xml:space="preserve">        [3, 4],</w:t>
@@ -1714,26 +2064,26 @@
         <w:jc w:val="left"/>
         <w:rPr>
           <w:rFonts w:hint="default" w:ascii="Menlo" w:hAnsi="Menlo" w:eastAsia="Menlo"/>
-          <w:b/>
-          <w:bCs/>
-          <w:color w:val="auto"/>
-          <w:kern w:val="0"/>
-          <w:sz w:val="24"/>
-          <w:szCs w:val="24"/>
-          <w:shd w:val="clear" w:color="FFFFFF" w:fill="D9D9D9"/>
-          <w:lang w:val="en-US" w:eastAsia="zh-CN"/>
-        </w:rPr>
-      </w:pPr>
-      <w:r>
-        <w:rPr>
-          <w:rFonts w:hint="default" w:ascii="Menlo" w:hAnsi="Menlo" w:eastAsia="Menlo"/>
-          <w:b/>
-          <w:bCs/>
-          <w:color w:val="auto"/>
-          <w:kern w:val="0"/>
-          <w:sz w:val="24"/>
-          <w:szCs w:val="24"/>
-          <w:shd w:val="clear" w:color="FFFFFF" w:fill="D9D9D9"/>
+          <w:b w:val="0"/>
+          <w:bCs w:val="0"/>
+          <w:color w:val="auto"/>
+          <w:kern w:val="0"/>
+          <w:sz w:val="24"/>
+          <w:szCs w:val="24"/>
+          <w:shd w:val="clear" w:color="auto" w:fill="auto"/>
+          <w:lang w:val="en-US" w:eastAsia="zh-CN"/>
+        </w:rPr>
+      </w:pPr>
+      <w:r>
+        <w:rPr>
+          <w:rFonts w:hint="default" w:ascii="Menlo" w:hAnsi="Menlo" w:eastAsia="Menlo"/>
+          <w:b w:val="0"/>
+          <w:bCs w:val="0"/>
+          <w:color w:val="auto"/>
+          <w:kern w:val="0"/>
+          <w:sz w:val="24"/>
+          <w:szCs w:val="24"/>
+          <w:shd w:val="clear" w:color="auto" w:fill="auto"/>
           <w:lang w:val="en-US" w:eastAsia="zh-CN"/>
         </w:rPr>
         <w:t xml:space="preserve">    ]</w:t>
@@ -1744,42 +2094,42 @@
         <w:jc w:val="left"/>
         <w:rPr>
           <w:rFonts w:hint="default" w:ascii="Menlo" w:hAnsi="Menlo" w:eastAsia="Menlo"/>
-          <w:b/>
-          <w:bCs/>
-          <w:color w:val="auto"/>
-          <w:kern w:val="0"/>
-          <w:sz w:val="24"/>
-          <w:szCs w:val="24"/>
-          <w:shd w:val="clear" w:color="FFFFFF" w:fill="D9D9D9"/>
-          <w:lang w:val="en-US" w:eastAsia="zh-CN"/>
-        </w:rPr>
-      </w:pPr>
-    </w:p>
-    <w:p>
-      <w:pPr>
-        <w:jc w:val="left"/>
-        <w:rPr>
-          <w:rFonts w:hint="default" w:ascii="Menlo" w:hAnsi="Menlo" w:eastAsia="Menlo"/>
-          <w:b/>
-          <w:bCs/>
-          <w:color w:val="auto"/>
-          <w:kern w:val="0"/>
-          <w:sz w:val="24"/>
-          <w:szCs w:val="24"/>
-          <w:shd w:val="clear" w:color="FFFFFF" w:fill="D9D9D9"/>
-          <w:lang w:val="en-US" w:eastAsia="zh-CN"/>
-        </w:rPr>
-      </w:pPr>
-      <w:r>
-        <w:rPr>
-          <w:rFonts w:hint="default" w:ascii="Menlo" w:hAnsi="Menlo" w:eastAsia="Menlo"/>
-          <w:b/>
-          <w:bCs/>
-          <w:color w:val="auto"/>
-          <w:kern w:val="0"/>
-          <w:sz w:val="24"/>
-          <w:szCs w:val="24"/>
-          <w:shd w:val="clear" w:color="FFFFFF" w:fill="D9D9D9"/>
+          <w:b w:val="0"/>
+          <w:bCs w:val="0"/>
+          <w:color w:val="auto"/>
+          <w:kern w:val="0"/>
+          <w:sz w:val="24"/>
+          <w:szCs w:val="24"/>
+          <w:shd w:val="clear" w:color="auto" w:fill="auto"/>
+          <w:lang w:val="en-US" w:eastAsia="zh-CN"/>
+        </w:rPr>
+      </w:pPr>
+    </w:p>
+    <w:p>
+      <w:pPr>
+        <w:jc w:val="left"/>
+        <w:rPr>
+          <w:rFonts w:hint="default" w:ascii="Menlo" w:hAnsi="Menlo" w:eastAsia="Menlo"/>
+          <w:b w:val="0"/>
+          <w:bCs w:val="0"/>
+          <w:color w:val="auto"/>
+          <w:kern w:val="0"/>
+          <w:sz w:val="24"/>
+          <w:szCs w:val="24"/>
+          <w:shd w:val="clear" w:color="auto" w:fill="auto"/>
+          <w:lang w:val="en-US" w:eastAsia="zh-CN"/>
+        </w:rPr>
+      </w:pPr>
+      <w:r>
+        <w:rPr>
+          <w:rFonts w:hint="default" w:ascii="Menlo" w:hAnsi="Menlo" w:eastAsia="Menlo"/>
+          <w:b w:val="0"/>
+          <w:bCs w:val="0"/>
+          <w:color w:val="auto"/>
+          <w:kern w:val="0"/>
+          <w:sz w:val="24"/>
+          <w:szCs w:val="24"/>
+          <w:shd w:val="clear" w:color="auto" w:fill="auto"/>
           <w:lang w:val="en-US" w:eastAsia="zh-CN"/>
         </w:rPr>
         <w:t xml:space="preserve">    matrix2 = [</w:t>
@@ -1788,88 +2138,122 @@
     <w:p>
       <w:pPr>
         <w:jc w:val="left"/>
-        <w:rPr>
-          <w:rFonts w:hint="default" w:ascii="Menlo" w:hAnsi="Menlo" w:eastAsia="Menlo"/>
-          <w:b/>
-          <w:bCs/>
-          <w:color w:val="auto"/>
-          <w:kern w:val="0"/>
-          <w:sz w:val="24"/>
-          <w:szCs w:val="24"/>
-          <w:shd w:val="clear" w:color="FFFFFF" w:fill="D9D9D9"/>
-          <w:lang w:val="en-US" w:eastAsia="zh-CN"/>
-        </w:rPr>
-      </w:pPr>
-      <w:r>
-        <w:rPr>
-          <w:rFonts w:hint="default" w:ascii="Menlo" w:hAnsi="Menlo" w:eastAsia="Menlo"/>
-          <w:b/>
-          <w:bCs/>
-          <w:color w:val="auto"/>
-          <w:kern w:val="0"/>
-          <w:sz w:val="24"/>
-          <w:szCs w:val="24"/>
-          <w:shd w:val="clear" w:color="FFFFFF" w:fill="D9D9D9"/>
-          <w:lang w:val="en-US" w:eastAsia="zh-CN"/>
-        </w:rPr>
-        <w:t xml:space="preserve">        [1],</w:t>
-      </w:r>
-    </w:p>
-    <w:p>
-      <w:pPr>
-        <w:jc w:val="left"/>
-        <w:rPr>
-          <w:rFonts w:hint="default" w:ascii="Menlo" w:hAnsi="Menlo" w:eastAsia="Menlo"/>
-          <w:b/>
-          <w:bCs/>
-          <w:color w:val="auto"/>
-          <w:kern w:val="0"/>
-          <w:sz w:val="24"/>
-          <w:szCs w:val="24"/>
-          <w:shd w:val="clear" w:color="FFFFFF" w:fill="D9D9D9"/>
-          <w:lang w:val="en-US" w:eastAsia="zh-CN"/>
-        </w:rPr>
-      </w:pPr>
-      <w:r>
-        <w:rPr>
-          <w:rFonts w:hint="default" w:ascii="Menlo" w:hAnsi="Menlo" w:eastAsia="Menlo"/>
-          <w:b/>
-          <w:bCs/>
-          <w:color w:val="auto"/>
-          <w:kern w:val="0"/>
-          <w:sz w:val="24"/>
-          <w:szCs w:val="24"/>
-          <w:shd w:val="clear" w:color="FFFFFF" w:fill="D9D9D9"/>
-          <w:lang w:val="en-US" w:eastAsia="zh-CN"/>
-        </w:rPr>
-        <w:t xml:space="preserve">        [2],</w:t>
-      </w:r>
-    </w:p>
-    <w:p>
-      <w:pPr>
-        <w:jc w:val="left"/>
-        <w:rPr>
-          <w:rFonts w:hint="default" w:ascii="Menlo" w:hAnsi="Menlo" w:eastAsia="Menlo"/>
-          <w:b/>
-          <w:bCs/>
-          <w:color w:val="auto"/>
-          <w:kern w:val="0"/>
-          <w:sz w:val="24"/>
-          <w:szCs w:val="24"/>
-          <w:shd w:val="clear" w:color="FFFFFF" w:fill="D9D9D9"/>
-          <w:lang w:val="en-US" w:eastAsia="zh-CN"/>
-        </w:rPr>
-      </w:pPr>
-      <w:r>
-        <w:rPr>
-          <w:rFonts w:hint="default" w:ascii="Menlo" w:hAnsi="Menlo" w:eastAsia="Menlo"/>
-          <w:b/>
-          <w:bCs/>
-          <w:color w:val="auto"/>
-          <w:kern w:val="0"/>
-          <w:sz w:val="24"/>
-          <w:szCs w:val="24"/>
-          <w:shd w:val="clear" w:color="FFFFFF" w:fill="D9D9D9"/>
+        <w:outlineLvl w:val="0"/>
+        <w:rPr>
+          <w:rFonts w:hint="default" w:ascii="Menlo" w:hAnsi="Menlo" w:eastAsia="Menlo"/>
+          <w:b w:val="0"/>
+          <w:bCs w:val="0"/>
+          <w:color w:val="auto"/>
+          <w:kern w:val="0"/>
+          <w:sz w:val="24"/>
+          <w:szCs w:val="24"/>
+          <w:shd w:val="clear" w:color="auto" w:fill="auto"/>
+          <w:lang w:val="en-US" w:eastAsia="zh-CN"/>
+        </w:rPr>
+      </w:pPr>
+      <w:r>
+        <w:rPr>
+          <w:rFonts w:hint="default" w:ascii="Menlo" w:hAnsi="Menlo" w:eastAsia="Menlo"/>
+          <w:b w:val="0"/>
+          <w:bCs w:val="0"/>
+          <w:color w:val="auto"/>
+          <w:kern w:val="0"/>
+          <w:sz w:val="24"/>
+          <w:szCs w:val="24"/>
+          <w:shd w:val="clear" w:color="auto" w:fill="auto"/>
+          <w:lang w:val="en-US" w:eastAsia="zh-CN"/>
+        </w:rPr>
+        <w:t xml:space="preserve">        </w:t>
+      </w:r>
+      <w:bookmarkStart w:id="0" w:name="_Toc1135648444"/>
+      <w:r>
+        <w:rPr>
+          <w:rFonts w:hint="default" w:ascii="Menlo" w:hAnsi="Menlo" w:eastAsia="Menlo"/>
+          <w:b w:val="0"/>
+          <w:bCs w:val="0"/>
+          <w:color w:val="auto"/>
+          <w:kern w:val="0"/>
+          <w:sz w:val="24"/>
+          <w:szCs w:val="24"/>
+          <w:shd w:val="clear" w:color="auto" w:fill="auto"/>
+          <w:lang w:val="en-US" w:eastAsia="zh-CN"/>
+        </w:rPr>
+        <w:t>[1],</w:t>
+      </w:r>
+      <w:bookmarkEnd w:id="0"/>
+    </w:p>
+    <w:p>
+      <w:pPr>
+        <w:jc w:val="left"/>
+        <w:outlineLvl w:val="0"/>
+        <w:rPr>
+          <w:rFonts w:hint="default" w:ascii="Menlo" w:hAnsi="Menlo" w:eastAsia="Menlo"/>
+          <w:b w:val="0"/>
+          <w:bCs w:val="0"/>
+          <w:color w:val="auto"/>
+          <w:kern w:val="0"/>
+          <w:sz w:val="24"/>
+          <w:szCs w:val="24"/>
+          <w:shd w:val="clear" w:color="auto" w:fill="auto"/>
+          <w:lang w:val="en-US" w:eastAsia="zh-CN"/>
+        </w:rPr>
+      </w:pPr>
+      <w:r>
+        <w:rPr>
+          <w:rFonts w:hint="default" w:ascii="Menlo" w:hAnsi="Menlo" w:eastAsia="Menlo"/>
+          <w:b w:val="0"/>
+          <w:bCs w:val="0"/>
+          <w:color w:val="auto"/>
+          <w:kern w:val="0"/>
+          <w:sz w:val="24"/>
+          <w:szCs w:val="24"/>
+          <w:shd w:val="clear" w:color="auto" w:fill="auto"/>
+          <w:lang w:val="en-US" w:eastAsia="zh-CN"/>
+        </w:rPr>
+        <w:t xml:space="preserve">        </w:t>
+      </w:r>
+      <w:bookmarkStart w:id="1" w:name="_Toc8743772"/>
+      <w:r>
+        <w:rPr>
+          <w:rFonts w:hint="default" w:ascii="Menlo" w:hAnsi="Menlo" w:eastAsia="Menlo"/>
+          <w:b w:val="0"/>
+          <w:bCs w:val="0"/>
+          <w:color w:val="auto"/>
+          <w:kern w:val="0"/>
+          <w:sz w:val="24"/>
+          <w:szCs w:val="24"/>
+          <w:shd w:val="clear" w:color="auto" w:fill="auto"/>
+          <w:lang w:val="en-US" w:eastAsia="zh-CN"/>
+        </w:rPr>
+        <w:t>[2],</w:t>
+      </w:r>
+      <w:bookmarkEnd w:id="1"/>
+    </w:p>
+    <w:p>
+      <w:pPr>
+        <w:jc w:val="left"/>
+        <w:rPr>
+          <w:rFonts w:hint="default" w:ascii="Menlo" w:hAnsi="Menlo" w:eastAsia="Menlo"/>
+          <w:b w:val="0"/>
+          <w:bCs w:val="0"/>
+          <w:color w:val="auto"/>
+          <w:kern w:val="0"/>
+          <w:sz w:val="24"/>
+          <w:szCs w:val="24"/>
+          <w:shd w:val="clear" w:color="auto" w:fill="auto"/>
+          <w:lang w:val="en-US" w:eastAsia="zh-CN"/>
+        </w:rPr>
+      </w:pPr>
+      <w:r>
+        <w:rPr>
+          <w:rFonts w:hint="default" w:ascii="Menlo" w:hAnsi="Menlo" w:eastAsia="Menlo"/>
+          <w:b w:val="0"/>
+          <w:bCs w:val="0"/>
+          <w:color w:val="auto"/>
+          <w:kern w:val="0"/>
+          <w:sz w:val="24"/>
+          <w:szCs w:val="24"/>
+          <w:shd w:val="clear" w:color="auto" w:fill="auto"/>
           <w:lang w:val="en-US" w:eastAsia="zh-CN"/>
         </w:rPr>
         <w:t xml:space="preserve">    ]</w:t>
@@ -1880,42 +2264,42 @@
         <w:jc w:val="left"/>
         <w:rPr>
           <w:rFonts w:hint="default" w:ascii="Menlo" w:hAnsi="Menlo" w:eastAsia="Menlo"/>
-          <w:b/>
-          <w:bCs/>
-          <w:color w:val="auto"/>
-          <w:kern w:val="0"/>
-          <w:sz w:val="24"/>
-          <w:szCs w:val="24"/>
-          <w:shd w:val="clear" w:color="FFFFFF" w:fill="D9D9D9"/>
-          <w:lang w:val="en-US" w:eastAsia="zh-CN"/>
-        </w:rPr>
-      </w:pPr>
-    </w:p>
-    <w:p>
-      <w:pPr>
-        <w:jc w:val="left"/>
-        <w:rPr>
-          <w:rFonts w:hint="default" w:ascii="Menlo" w:hAnsi="Menlo" w:eastAsia="Menlo"/>
-          <w:b/>
-          <w:bCs/>
-          <w:color w:val="auto"/>
-          <w:kern w:val="0"/>
-          <w:sz w:val="24"/>
-          <w:szCs w:val="24"/>
-          <w:shd w:val="clear" w:color="FFFFFF" w:fill="D9D9D9"/>
-          <w:lang w:val="en-US" w:eastAsia="zh-CN"/>
-        </w:rPr>
-      </w:pPr>
-      <w:r>
-        <w:rPr>
-          <w:rFonts w:hint="default" w:ascii="Menlo" w:hAnsi="Menlo" w:eastAsia="Menlo"/>
-          <w:b/>
-          <w:bCs/>
-          <w:color w:val="auto"/>
-          <w:kern w:val="0"/>
-          <w:sz w:val="24"/>
-          <w:szCs w:val="24"/>
-          <w:shd w:val="clear" w:color="FFFFFF" w:fill="D9D9D9"/>
+          <w:b w:val="0"/>
+          <w:bCs w:val="0"/>
+          <w:color w:val="auto"/>
+          <w:kern w:val="0"/>
+          <w:sz w:val="24"/>
+          <w:szCs w:val="24"/>
+          <w:shd w:val="clear" w:color="auto" w:fill="auto"/>
+          <w:lang w:val="en-US" w:eastAsia="zh-CN"/>
+        </w:rPr>
+      </w:pPr>
+    </w:p>
+    <w:p>
+      <w:pPr>
+        <w:jc w:val="left"/>
+        <w:rPr>
+          <w:rFonts w:hint="default" w:ascii="Menlo" w:hAnsi="Menlo" w:eastAsia="Menlo"/>
+          <w:b w:val="0"/>
+          <w:bCs w:val="0"/>
+          <w:color w:val="auto"/>
+          <w:kern w:val="0"/>
+          <w:sz w:val="24"/>
+          <w:szCs w:val="24"/>
+          <w:shd w:val="clear" w:color="auto" w:fill="auto"/>
+          <w:lang w:val="en-US" w:eastAsia="zh-CN"/>
+        </w:rPr>
+      </w:pPr>
+      <w:r>
+        <w:rPr>
+          <w:rFonts w:hint="default" w:ascii="Menlo" w:hAnsi="Menlo" w:eastAsia="Menlo"/>
+          <w:b w:val="0"/>
+          <w:bCs w:val="0"/>
+          <w:color w:val="auto"/>
+          <w:kern w:val="0"/>
+          <w:sz w:val="24"/>
+          <w:szCs w:val="24"/>
+          <w:shd w:val="clear" w:color="auto" w:fill="auto"/>
           <w:lang w:val="en-US" w:eastAsia="zh-CN"/>
         </w:rPr>
         <w:t xml:space="preserve">    result = matrix_multiplication(matrix1, matrix2)</w:t>
@@ -1926,26 +2310,26 @@
         <w:jc w:val="left"/>
         <w:rPr>
           <w:rFonts w:hint="default" w:ascii="Menlo" w:hAnsi="Menlo" w:eastAsia="Menlo"/>
-          <w:b/>
-          <w:bCs/>
-          <w:color w:val="auto"/>
-          <w:kern w:val="0"/>
-          <w:sz w:val="24"/>
-          <w:szCs w:val="24"/>
-          <w:shd w:val="clear" w:color="FFFFFF" w:fill="D9D9D9"/>
-          <w:lang w:val="en-US" w:eastAsia="zh-CN"/>
-        </w:rPr>
-      </w:pPr>
-      <w:r>
-        <w:rPr>
-          <w:rFonts w:hint="default" w:ascii="Menlo" w:hAnsi="Menlo" w:eastAsia="Menlo"/>
-          <w:b/>
-          <w:bCs/>
-          <w:color w:val="auto"/>
-          <w:kern w:val="0"/>
-          <w:sz w:val="24"/>
-          <w:szCs w:val="24"/>
-          <w:shd w:val="clear" w:color="FFFFFF" w:fill="D9D9D9"/>
+          <w:b w:val="0"/>
+          <w:bCs w:val="0"/>
+          <w:color w:val="auto"/>
+          <w:kern w:val="0"/>
+          <w:sz w:val="24"/>
+          <w:szCs w:val="24"/>
+          <w:shd w:val="clear" w:color="auto" w:fill="auto"/>
+          <w:lang w:val="en-US" w:eastAsia="zh-CN"/>
+        </w:rPr>
+      </w:pPr>
+      <w:r>
+        <w:rPr>
+          <w:rFonts w:hint="default" w:ascii="Menlo" w:hAnsi="Menlo" w:eastAsia="Menlo"/>
+          <w:b w:val="0"/>
+          <w:bCs w:val="0"/>
+          <w:color w:val="auto"/>
+          <w:kern w:val="0"/>
+          <w:sz w:val="24"/>
+          <w:szCs w:val="24"/>
+          <w:shd w:val="clear" w:color="auto" w:fill="auto"/>
           <w:lang w:val="en-US" w:eastAsia="zh-CN"/>
         </w:rPr>
         <w:t xml:space="preserve">    for row in result:</w:t>
@@ -1956,26 +2340,26 @@
         <w:jc w:val="left"/>
         <w:rPr>
           <w:rFonts w:hint="default" w:ascii="Menlo" w:hAnsi="Menlo" w:eastAsia="Menlo"/>
-          <w:b/>
-          <w:bCs/>
-          <w:color w:val="auto"/>
-          <w:kern w:val="0"/>
-          <w:sz w:val="24"/>
-          <w:szCs w:val="24"/>
-          <w:shd w:val="clear" w:color="FFFFFF" w:fill="D9D9D9"/>
-          <w:lang w:val="en-US" w:eastAsia="zh-CN"/>
-        </w:rPr>
-      </w:pPr>
-      <w:r>
-        <w:rPr>
-          <w:rFonts w:hint="default" w:ascii="Menlo" w:hAnsi="Menlo" w:eastAsia="Menlo"/>
-          <w:b/>
-          <w:bCs/>
-          <w:color w:val="auto"/>
-          <w:kern w:val="0"/>
-          <w:sz w:val="24"/>
-          <w:szCs w:val="24"/>
-          <w:shd w:val="clear" w:color="FFFFFF" w:fill="D9D9D9"/>
+          <w:b w:val="0"/>
+          <w:bCs w:val="0"/>
+          <w:color w:val="auto"/>
+          <w:kern w:val="0"/>
+          <w:sz w:val="24"/>
+          <w:szCs w:val="24"/>
+          <w:shd w:val="clear" w:color="auto" w:fill="auto"/>
+          <w:lang w:val="en-US" w:eastAsia="zh-CN"/>
+        </w:rPr>
+      </w:pPr>
+      <w:r>
+        <w:rPr>
+          <w:rFonts w:hint="default" w:ascii="Menlo" w:hAnsi="Menlo" w:eastAsia="Menlo"/>
+          <w:b w:val="0"/>
+          <w:bCs w:val="0"/>
+          <w:color w:val="auto"/>
+          <w:kern w:val="0"/>
+          <w:sz w:val="24"/>
+          <w:szCs w:val="24"/>
+          <w:shd w:val="clear" w:color="auto" w:fill="auto"/>
           <w:lang w:val="en-US" w:eastAsia="zh-CN"/>
         </w:rPr>
         <w:t xml:space="preserve">        print(row)</w:t>
@@ -2076,7 +2460,7 @@
                     </pic:cNvPicPr>
                   </pic:nvPicPr>
                   <pic:blipFill>
-                    <a:blip r:embed="rId5"/>
+                    <a:blip r:embed="rId7"/>
                     <a:stretch>
                       <a:fillRect/>
                     </a:stretch>
@@ -2175,28 +2559,43 @@
     <w:p>
       <w:pPr>
         <w:jc w:val="left"/>
-        <w:rPr>
-          <w:rFonts w:hint="default"/>
-          <w:b w:val="0"/>
-          <w:bCs w:val="0"/>
-          <w:sz w:val="24"/>
-          <w:szCs w:val="24"/>
-          <w:u w:val="none"/>
-          <w:lang w:val="en-US"/>
-        </w:rPr>
-      </w:pPr>
-      <w:r>
-        <w:rPr>
-          <w:rFonts w:hint="default"/>
-          <w:b w:val="0"/>
-          <w:bCs w:val="0"/>
-          <w:sz w:val="24"/>
-          <w:szCs w:val="24"/>
-          <w:u w:val="none"/>
-          <w:lang w:val="en-US"/>
-        </w:rPr>
-        <w:t xml:space="preserve">    n = len(augmented_matrix)</w:t>
-      </w:r>
+        <w:outlineLvl w:val="0"/>
+        <w:rPr>
+          <w:rFonts w:hint="default"/>
+          <w:b w:val="0"/>
+          <w:bCs w:val="0"/>
+          <w:sz w:val="24"/>
+          <w:szCs w:val="24"/>
+          <w:u w:val="none"/>
+          <w:lang w:val="en-US"/>
+        </w:rPr>
+      </w:pPr>
+      <w:r>
+        <w:rPr>
+          <w:rFonts w:hint="default"/>
+          <w:b w:val="0"/>
+          <w:bCs w:val="0"/>
+          <w:sz w:val="24"/>
+          <w:szCs w:val="24"/>
+          <w:u w:val="none"/>
+          <w:lang w:val="en-US"/>
+        </w:rPr>
+        <w:t xml:space="preserve">    </w:t>
+      </w:r>
+      <w:bookmarkStart w:id="2" w:name="_Toc927688008"/>
+      <w:r>
+        <w:rPr>
+          <w:rFonts w:hint="default"/>
+          <w:b w:val="0"/>
+          <w:bCs w:val="0"/>
+          <w:sz w:val="24"/>
+          <w:szCs w:val="24"/>
+          <w:u w:val="none"/>
+          <w:lang w:val="en-US"/>
+        </w:rPr>
+        <w:t>n = len(augmented_matrix)</w:t>
+      </w:r>
+      <w:bookmarkEnd w:id="2"/>
     </w:p>
     <w:p>
       <w:pPr>
@@ -3023,7 +3422,7 @@
                     </pic:cNvPicPr>
                   </pic:nvPicPr>
                   <pic:blipFill>
-                    <a:blip r:embed="rId6"/>
+                    <a:blip r:embed="rId8"/>
                     <a:stretch>
                       <a:fillRect/>
                     </a:stretch>
@@ -3122,54 +3521,84 @@
     <w:p>
       <w:pPr>
         <w:jc w:val="left"/>
-        <w:rPr>
-          <w:rFonts w:hint="default"/>
-          <w:b w:val="0"/>
-          <w:bCs w:val="0"/>
-          <w:sz w:val="24"/>
-          <w:szCs w:val="24"/>
-          <w:u w:val="none"/>
-          <w:lang w:val="en-US"/>
-        </w:rPr>
-      </w:pPr>
-      <w:r>
-        <w:rPr>
-          <w:rFonts w:hint="default"/>
-          <w:b w:val="0"/>
-          <w:bCs w:val="0"/>
-          <w:sz w:val="24"/>
-          <w:szCs w:val="24"/>
-          <w:u w:val="none"/>
-          <w:lang w:val="en-US"/>
-        </w:rPr>
-        <w:t xml:space="preserve">    n = len(augmented_matrix)</w:t>
-      </w:r>
-    </w:p>
-    <w:p>
-      <w:pPr>
-        <w:jc w:val="left"/>
-        <w:rPr>
-          <w:rFonts w:hint="default"/>
-          <w:b w:val="0"/>
-          <w:bCs w:val="0"/>
-          <w:sz w:val="24"/>
-          <w:szCs w:val="24"/>
-          <w:u w:val="none"/>
-          <w:lang w:val="en-US"/>
-        </w:rPr>
-      </w:pPr>
-      <w:r>
-        <w:rPr>
-          <w:rFonts w:hint="default"/>
-          <w:b w:val="0"/>
-          <w:bCs w:val="0"/>
-          <w:sz w:val="24"/>
-          <w:szCs w:val="24"/>
-          <w:u w:val="none"/>
-          <w:lang w:val="en-US"/>
-        </w:rPr>
-        <w:t xml:space="preserve">    m = len(augmented_matrix[0])</w:t>
-      </w:r>
+        <w:outlineLvl w:val="0"/>
+        <w:rPr>
+          <w:rFonts w:hint="default"/>
+          <w:b w:val="0"/>
+          <w:bCs w:val="0"/>
+          <w:sz w:val="24"/>
+          <w:szCs w:val="24"/>
+          <w:u w:val="none"/>
+          <w:lang w:val="en-US"/>
+        </w:rPr>
+      </w:pPr>
+      <w:r>
+        <w:rPr>
+          <w:rFonts w:hint="default"/>
+          <w:b w:val="0"/>
+          <w:bCs w:val="0"/>
+          <w:sz w:val="24"/>
+          <w:szCs w:val="24"/>
+          <w:u w:val="none"/>
+          <w:lang w:val="en-US"/>
+        </w:rPr>
+        <w:t xml:space="preserve">    </w:t>
+      </w:r>
+      <w:bookmarkStart w:id="3" w:name="_Toc921073236"/>
+      <w:r>
+        <w:rPr>
+          <w:rFonts w:hint="default"/>
+          <w:b w:val="0"/>
+          <w:bCs w:val="0"/>
+          <w:sz w:val="24"/>
+          <w:szCs w:val="24"/>
+          <w:u w:val="none"/>
+          <w:lang w:val="en-US"/>
+        </w:rPr>
+        <w:t>n = len(augmented_matrix)</w:t>
+      </w:r>
+      <w:bookmarkEnd w:id="3"/>
+    </w:p>
+    <w:p>
+      <w:pPr>
+        <w:jc w:val="left"/>
+        <w:outlineLvl w:val="0"/>
+        <w:rPr>
+          <w:rFonts w:hint="default"/>
+          <w:b w:val="0"/>
+          <w:bCs w:val="0"/>
+          <w:sz w:val="24"/>
+          <w:szCs w:val="24"/>
+          <w:u w:val="none"/>
+          <w:lang w:val="en-US"/>
+        </w:rPr>
+      </w:pPr>
+      <w:r>
+        <w:rPr>
+          <w:rFonts w:hint="default"/>
+          <w:b w:val="0"/>
+          <w:bCs w:val="0"/>
+          <w:sz w:val="24"/>
+          <w:szCs w:val="24"/>
+          <w:u w:val="none"/>
+          <w:lang w:val="en-US"/>
+        </w:rPr>
+        <w:t xml:space="preserve">    </w:t>
+      </w:r>
+      <w:bookmarkStart w:id="4" w:name="_Toc1415749876"/>
+      <w:r>
+        <w:rPr>
+          <w:rFonts w:hint="default"/>
+          <w:b w:val="0"/>
+          <w:bCs w:val="0"/>
+          <w:sz w:val="24"/>
+          <w:szCs w:val="24"/>
+          <w:u w:val="none"/>
+          <w:lang w:val="en-US"/>
+        </w:rPr>
+        <w:t>m = len(augmented_matrix[0])</w:t>
+      </w:r>
+      <w:bookmarkEnd w:id="4"/>
     </w:p>
     <w:p>
       <w:pPr>
@@ -3970,8 +4399,6 @@
           <w:lang w:val="en-US"/>
         </w:rPr>
       </w:pPr>
-      <w:bookmarkStart w:id="0" w:name="_GoBack"/>
-      <w:bookmarkEnd w:id="0"/>
     </w:p>
     <w:p>
       <w:pPr>
@@ -3996,7 +4423,7 @@
                     </pic:cNvPicPr>
                   </pic:nvPicPr>
                   <pic:blipFill>
-                    <a:blip r:embed="rId7"/>
+                    <a:blip r:embed="rId9"/>
                     <a:stretch>
                       <a:fillRect/>
                     </a:stretch>
@@ -4053,13 +4480,311 @@
       </w:r>
     </w:p>
     <w:sectPr>
+      <w:footerReference r:id="rId4" w:type="default"/>
       <w:pgSz w:w="11906" w:h="16838"/>
       <w:pgMar w:top="1440" w:right="1800" w:bottom="1440" w:left="1800" w:header="720" w:footer="720" w:gutter="0"/>
+      <w:pgNumType w:start="1"/>
       <w:cols w:space="720" w:num="1"/>
       <w:docGrid w:linePitch="360" w:charSpace="0"/>
     </w:sectPr>
   </w:body>
 </w:document>
+</file>
+
+<file path=word/footer1.xml><?xml version="1.0" encoding="utf-8"?>
+<w:ftr xmlns:wpc="http://schemas.microsoft.com/office/word/2010/wordprocessingCanvas" xmlns:mc="http://schemas.openxmlformats.org/markup-compatibility/2006" xmlns:o="urn:schemas-microsoft-com:office:office" xmlns:r="http://schemas.openxmlformats.org/officeDocument/2006/relationships" xmlns:m="http://schemas.openxmlformats.org/officeDocument/2006/math" xmlns:v="urn:schemas-microsoft-com:vml" xmlns:wp14="http://schemas.microsoft.com/office/word/2010/wordprocessingDrawing" xmlns:wp="http://schemas.openxmlformats.org/drawingml/2006/wordprocessingDrawing" xmlns:w10="urn:schemas-microsoft-com:office:word" xmlns:w="http://schemas.openxmlformats.org/wordprocessingml/2006/main" xmlns:w14="http://schemas.microsoft.com/office/word/2010/wordml" xmlns:w15="http://schemas.microsoft.com/office/word/2012/wordml" xmlns:wpg="http://schemas.microsoft.com/office/word/2010/wordprocessingGroup" xmlns:wpi="http://schemas.microsoft.com/office/word/2010/wordprocessingInk" xmlns:wne="http://schemas.microsoft.com/office/word/2006/wordml" xmlns:wps="http://schemas.microsoft.com/office/word/2010/wordprocessingShape" xmlns:wpsCustomData="http://www.wps.cn/officeDocument/2013/wpsCustomData" mc:Ignorable="w14 w15 wp14">
+  <w:p>
+    <w:pPr>
+      <w:pStyle w:val="4"/>
+    </w:pPr>
+    <w:r>
+      <w:rPr>
+        <w:sz w:val="18"/>
+      </w:rPr>
+      <mc:AlternateContent>
+        <mc:Choice Requires="wps">
+          <w:drawing>
+            <wp:anchor distT="0" distB="0" distL="114300" distR="114300" simplePos="0" relativeHeight="251660288" behindDoc="0" locked="0" layoutInCell="1" allowOverlap="1">
+              <wp:simplePos x="0" y="0"/>
+              <wp:positionH relativeFrom="margin">
+                <wp:align>center</wp:align>
+              </wp:positionH>
+              <wp:positionV relativeFrom="paragraph">
+                <wp:posOffset>0</wp:posOffset>
+              </wp:positionV>
+              <wp:extent cx="1828800" cy="1828800"/>
+              <wp:effectExtent l="0" t="0" r="0" b="0"/>
+              <wp:wrapNone/>
+              <wp:docPr id="12" name="Text Box 12"/>
+              <wp:cNvGraphicFramePr/>
+              <a:graphic xmlns:a="http://schemas.openxmlformats.org/drawingml/2006/main">
+                <a:graphicData uri="http://schemas.microsoft.com/office/word/2010/wordprocessingShape">
+                  <wps:wsp>
+                    <wps:cNvSpPr txBox="1"/>
+                    <wps:spPr>
+                      <a:xfrm>
+                        <a:off x="0" y="0"/>
+                        <a:ext cx="1828800" cy="1828800"/>
+                      </a:xfrm>
+                      <a:prstGeom prst="rect">
+                        <a:avLst/>
+                      </a:prstGeom>
+                      <a:noFill/>
+                      <a:ln w="6350">
+                        <a:noFill/>
+                      </a:ln>
+                    </wps:spPr>
+                    <wps:style>
+                      <a:lnRef idx="0">
+                        <a:schemeClr val="accent1"/>
+                      </a:lnRef>
+                      <a:fillRef idx="0">
+                        <a:schemeClr val="accent1"/>
+                      </a:fillRef>
+                      <a:effectRef idx="0">
+                        <a:schemeClr val="accent1"/>
+                      </a:effectRef>
+                      <a:fontRef idx="minor">
+                        <a:schemeClr val="dk1"/>
+                      </a:fontRef>
+                    </wps:style>
+                    <wps:txbx>
+                      <w:txbxContent>
+                        <w:p>
+                          <w:pPr>
+                            <w:pStyle w:val="4"/>
+                          </w:pPr>
+                          <w:r>
+                            <w:fldChar w:fldCharType="begin"/>
+                          </w:r>
+                          <w:r>
+                            <w:instrText xml:space="preserve"> PAGE  \* MERGEFORMAT </w:instrText>
+                          </w:r>
+                          <w:r>
+                            <w:fldChar w:fldCharType="separate"/>
+                          </w:r>
+                          <w:r>
+                            <w:t>1</w:t>
+                          </w:r>
+                          <w:r>
+                            <w:fldChar w:fldCharType="end"/>
+                          </w:r>
+                        </w:p>
+                      </w:txbxContent>
+                    </wps:txbx>
+                    <wps:bodyPr rot="0" spcFirstLastPara="0" vertOverflow="overflow" horzOverflow="overflow" vert="horz" wrap="none" lIns="0" tIns="0" rIns="0" bIns="0" numCol="1" spcCol="0" rtlCol="0" fromWordArt="0" anchor="t" anchorCtr="0" forceAA="0" upright="0" compatLnSpc="1">
+                      <a:spAutoFit/>
+                    </wps:bodyPr>
+                  </wps:wsp>
+                </a:graphicData>
+              </a:graphic>
+            </wp:anchor>
+          </w:drawing>
+        </mc:Choice>
+        <mc:Fallback>
+          <w:pict>
+            <v:shape id="_x0000_s1026" o:spid="_x0000_s1026" o:spt="202" type="#_x0000_t202" style="position:absolute;left:0pt;margin-top:0pt;height:144pt;width:144pt;mso-position-horizontal:center;mso-position-horizontal-relative:margin;mso-wrap-style:none;z-index:251660288;mso-width-relative:page;mso-height-relative:page;" filled="f" stroked="f" coordsize="21600,21600" o:gfxdata="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">
+              <v:fill on="f" focussize="0,0"/>
+              <v:stroke on="f" weight="0.5pt"/>
+              <v:imagedata o:title=""/>
+              <o:lock v:ext="edit" aspectratio="f"/>
+              <v:textbox inset="0mm,0mm,0mm,0mm" style="mso-fit-shape-to-text:t;">
+                <w:txbxContent>
+                  <w:p>
+                    <w:pPr>
+                      <w:pStyle w:val="4"/>
+                    </w:pPr>
+                    <w:r>
+                      <w:fldChar w:fldCharType="begin"/>
+                    </w:r>
+                    <w:r>
+                      <w:instrText xml:space="preserve"> PAGE  \* MERGEFORMAT </w:instrText>
+                    </w:r>
+                    <w:r>
+                      <w:fldChar w:fldCharType="separate"/>
+                    </w:r>
+                    <w:r>
+                      <w:t>1</w:t>
+                    </w:r>
+                    <w:r>
+                      <w:fldChar w:fldCharType="end"/>
+                    </w:r>
+                  </w:p>
+                </w:txbxContent>
+              </v:textbox>
+            </v:shape>
+          </w:pict>
+        </mc:Fallback>
+      </mc:AlternateContent>
+    </w:r>
+  </w:p>
+</w:ftr>
+</file>
+
+<file path=word/header1.xml><?xml version="1.0" encoding="utf-8"?>
+<w:hdr xmlns:wpc="http://schemas.microsoft.com/office/word/2010/wordprocessingCanvas" xmlns:mc="http://schemas.openxmlformats.org/markup-compatibility/2006" xmlns:o="urn:schemas-microsoft-com:office:office" xmlns:r="http://schemas.openxmlformats.org/officeDocument/2006/relationships" xmlns:m="http://schemas.openxmlformats.org/officeDocument/2006/math" xmlns:v="urn:schemas-microsoft-com:vml" xmlns:wp14="http://schemas.microsoft.com/office/word/2010/wordprocessingDrawing" xmlns:wp="http://schemas.openxmlformats.org/drawingml/2006/wordprocessingDrawing" xmlns:w10="urn:schemas-microsoft-com:office:word" xmlns:w="http://schemas.openxmlformats.org/wordprocessingml/2006/main" xmlns:w14="http://schemas.microsoft.com/office/word/2010/wordml" xmlns:w15="http://schemas.microsoft.com/office/word/2012/wordml" xmlns:wpg="http://schemas.microsoft.com/office/word/2010/wordprocessingGroup" xmlns:wpi="http://schemas.microsoft.com/office/word/2010/wordprocessingInk" xmlns:wne="http://schemas.microsoft.com/office/word/2006/wordml" xmlns:wps="http://schemas.microsoft.com/office/word/2010/wordprocessingShape" xmlns:wpsCustomData="http://www.wps.cn/officeDocument/2013/wpsCustomData" mc:Ignorable="w14 w15 wp14">
+  <w:p>
+    <w:pPr>
+      <w:pStyle w:val="5"/>
+    </w:pPr>
+    <w:r>
+      <w:rPr>
+        <w:sz w:val="18"/>
+      </w:rPr>
+      <mc:AlternateContent>
+        <mc:Choice Requires="wps">
+          <w:drawing>
+            <wp:anchor distT="0" distB="0" distL="114300" distR="114300" simplePos="0" relativeHeight="251659264" behindDoc="0" locked="0" layoutInCell="1" allowOverlap="1">
+              <wp:simplePos x="0" y="0"/>
+              <wp:positionH relativeFrom="margin">
+                <wp:align>right</wp:align>
+              </wp:positionH>
+              <wp:positionV relativeFrom="paragraph">
+                <wp:posOffset>0</wp:posOffset>
+              </wp:positionV>
+              <wp:extent cx="1828800" cy="1828800"/>
+              <wp:effectExtent l="0" t="0" r="0" b="0"/>
+              <wp:wrapNone/>
+              <wp:docPr id="6" name="Text Box 6"/>
+              <wp:cNvGraphicFramePr/>
+              <a:graphic xmlns:a="http://schemas.openxmlformats.org/drawingml/2006/main">
+                <a:graphicData uri="http://schemas.microsoft.com/office/word/2010/wordprocessingShape">
+                  <wps:wsp>
+                    <wps:cNvSpPr txBox="1"/>
+                    <wps:spPr>
+                      <a:xfrm>
+                        <a:off x="0" y="0"/>
+                        <a:ext cx="1828800" cy="1828800"/>
+                      </a:xfrm>
+                      <a:prstGeom prst="rect">
+                        <a:avLst/>
+                      </a:prstGeom>
+                      <a:noFill/>
+                      <a:ln w="6350">
+                        <a:noFill/>
+                      </a:ln>
+                      <a:extLst>
+                        <a:ext uri="{909E8E84-426E-40DD-AFC4-6F175D3DCCD1}">
+                          <a14:hiddenFill xmlns:a14="http://schemas.microsoft.com/office/drawing/2010/main">
+                            <a:solidFill>
+                              <a:schemeClr val="lt1"/>
+                            </a:solidFill>
+                          </a14:hiddenFill>
+                        </a:ext>
+                        <a:ext uri="{91240B29-F687-4F45-9708-019B960494DF}">
+                          <a14:hiddenLine xmlns:a14="http://schemas.microsoft.com/office/drawing/2010/main" w="6350">
+                            <a:solidFill>
+                              <a:prstClr val="black"/>
+                            </a:solidFill>
+                          </a14:hiddenLine>
+                        </a:ext>
+                      </a:extLst>
+                    </wps:spPr>
+                    <wps:style>
+                      <a:lnRef idx="0">
+                        <a:schemeClr val="accent1"/>
+                      </a:lnRef>
+                      <a:fillRef idx="0">
+                        <a:schemeClr val="accent1"/>
+                      </a:fillRef>
+                      <a:effectRef idx="0">
+                        <a:schemeClr val="accent1"/>
+                      </a:effectRef>
+                      <a:fontRef idx="minor">
+                        <a:schemeClr val="dk1"/>
+                      </a:fontRef>
+                    </wps:style>
+                    <wps:txbx>
+                      <w:txbxContent>
+                        <w:p>
+                          <w:pPr>
+                            <w:pStyle w:val="5"/>
+                          </w:pPr>
+                          <w:r>
+                            <w:fldChar w:fldCharType="begin"/>
+                          </w:r>
+                          <w:r>
+                            <w:instrText xml:space="preserve"> PAGE  \* MERGEFORMAT </w:instrText>
+                          </w:r>
+                          <w:r>
+                            <w:fldChar w:fldCharType="separate"/>
+                          </w:r>
+                          <w:r>
+                            <w:t>1</w:t>
+                          </w:r>
+                          <w:r>
+                            <w:fldChar w:fldCharType="end"/>
+                          </w:r>
+                        </w:p>
+                      </w:txbxContent>
+                    </wps:txbx>
+                    <wps:bodyPr rot="0" spcFirstLastPara="0" vertOverflow="overflow" horzOverflow="overflow" vert="horz" wrap="none" lIns="0" tIns="0" rIns="0" bIns="0" numCol="1" spcCol="0" rtlCol="0" fromWordArt="0" anchor="t" anchorCtr="0" forceAA="0" upright="0" compatLnSpc="1">
+                      <a:spAutoFit/>
+                    </wps:bodyPr>
+                  </wps:wsp>
+                </a:graphicData>
+              </a:graphic>
+            </wp:anchor>
+          </w:drawing>
+        </mc:Choice>
+        <mc:Fallback>
+          <w:pict>
+            <v:shape id="_x0000_s1026" o:spid="_x0000_s1026" o:spt="202" type="#_x0000_t202" style="position:absolute;left:0pt;margin-top:0pt;height:144pt;width:144pt;mso-position-horizontal:right;mso-position-horizontal-relative:margin;mso-wrap-style:none;z-index:251659264;mso-width-relative:page;mso-height-relative:page;" filled="f" stroked="f" coordsize="21600,21600" o:gfxdata="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">
+              <v:fill on="f" focussize="0,0"/>
+              <v:stroke on="f" weight="0.5pt"/>
+              <v:imagedata o:title=""/>
+              <o:lock v:ext="edit" aspectratio="f"/>
+              <v:textbox inset="0mm,0mm,0mm,0mm" style="mso-fit-shape-to-text:t;">
+                <w:txbxContent>
+                  <w:p>
+                    <w:pPr>
+                      <w:pStyle w:val="5"/>
+                    </w:pPr>
+                    <w:r>
+                      <w:fldChar w:fldCharType="begin"/>
+                    </w:r>
+                    <w:r>
+                      <w:instrText xml:space="preserve"> PAGE  \* MERGEFORMAT </w:instrText>
+                    </w:r>
+                    <w:r>
+                      <w:fldChar w:fldCharType="separate"/>
+                    </w:r>
+                    <w:r>
+                      <w:t>1</w:t>
+                    </w:r>
+                    <w:r>
+                      <w:fldChar w:fldCharType="end"/>
+                    </w:r>
+                  </w:p>
+                </w:txbxContent>
+              </v:textbox>
+            </v:shape>
+          </w:pict>
+        </mc:Fallback>
+      </mc:AlternateContent>
+    </w:r>
+  </w:p>
+</w:hdr>
+</file>
+
+<file path=word/numbering.xml><?xml version="1.0" encoding="utf-8"?>
+<w:numbering xmlns:wpc="http://schemas.microsoft.com/office/word/2010/wordprocessingCanvas" xmlns:mc="http://schemas.openxmlformats.org/markup-compatibility/2006" xmlns:o="urn:schemas-microsoft-com:office:office" xmlns:r="http://schemas.openxmlformats.org/officeDocument/2006/relationships" xmlns:m="http://schemas.openxmlformats.org/officeDocument/2006/math" xmlns:v="urn:schemas-microsoft-com:vml" xmlns:wp14="http://schemas.microsoft.com/office/word/2010/wordprocessingDrawing" xmlns:wp="http://schemas.openxmlformats.org/drawingml/2006/wordprocessingDrawing" xmlns:w10="urn:schemas-microsoft-com:office:word" xmlns:w="http://schemas.openxmlformats.org/wordprocessingml/2006/main" xmlns:w14="http://schemas.microsoft.com/office/word/2010/wordml" xmlns:wpg="http://schemas.microsoft.com/office/word/2010/wordprocessingGroup" xmlns:wpi="http://schemas.microsoft.com/office/word/2010/wordprocessingInk" xmlns:wne="http://schemas.microsoft.com/office/word/2006/wordml" xmlns:wps="http://schemas.microsoft.com/office/word/2010/wordprocessingShape" xmlns:wpsCustomData="http://www.wps.cn/officeDocument/2013/wpsCustomData" mc:Ignorable="w14 wp14">
+  <w:abstractNum w:abstractNumId="0">
+    <w:nsid w:val="BDFFF897"/>
+    <w:multiLevelType w:val="singleLevel"/>
+    <w:tmpl w:val="BDFFF897"/>
+    <w:lvl w:ilvl="0" w:tentative="0">
+      <w:start w:val="3"/>
+      <w:numFmt w:val="decimal"/>
+      <w:suff w:val="space"/>
+      <w:lvlText w:val="%1."/>
+      <w:lvlJc w:val="left"/>
+    </w:lvl>
+  </w:abstractNum>
+  <w:num w:numId="1">
+    <w:abstractNumId w:val="0"/>
+  </w:num>
+</w:numbering>
 </file>
 
 <file path=word/styles.xml><?xml version="1.0" encoding="utf-8"?>
@@ -4349,6 +5074,50 @@
       </w:tblCellMar>
     </w:tblPr>
   </w:style>
+  <w:style w:type="paragraph" w:styleId="4">
+    <w:name w:val="footer"/>
+    <w:basedOn w:val="1"/>
+    <w:uiPriority w:val="0"/>
+    <w:pPr>
+      <w:tabs>
+        <w:tab w:val="center" w:pos="4153"/>
+        <w:tab w:val="right" w:pos="8306"/>
+      </w:tabs>
+      <w:snapToGrid w:val="0"/>
+      <w:jc w:val="left"/>
+    </w:pPr>
+    <w:rPr>
+      <w:sz w:val="18"/>
+      <w:szCs w:val="18"/>
+    </w:rPr>
+  </w:style>
+  <w:style w:type="paragraph" w:styleId="5">
+    <w:name w:val="header"/>
+    <w:basedOn w:val="1"/>
+    <w:uiPriority w:val="0"/>
+    <w:pPr>
+      <w:tabs>
+        <w:tab w:val="center" w:pos="4153"/>
+        <w:tab w:val="right" w:pos="8306"/>
+      </w:tabs>
+      <w:snapToGrid w:val="0"/>
+    </w:pPr>
+    <w:rPr>
+      <w:sz w:val="18"/>
+      <w:szCs w:val="18"/>
+    </w:rPr>
+  </w:style>
+  <w:style w:type="paragraph" w:customStyle="1" w:styleId="6">
+    <w:name w:val="WPSOffice手动目录 1"/>
+    <w:uiPriority w:val="0"/>
+    <w:pPr>
+      <w:ind w:leftChars="0"/>
+    </w:pPr>
+    <w:rPr>
+      <w:sz w:val="20"/>
+      <w:szCs w:val="20"/>
+    </w:rPr>
+  </w:style>
 </w:styles>
 </file>
 
@@ -4605,4 +5374,23 @@
   </a:themeElements>
   <a:objectDefaults/>
 </a:theme>
+</file>
+
+<file path=customXml/item1.xml><?xml version="1.0" encoding="utf-8"?>
+<s:customData xmlns="http://www.wps.cn/officeDocument/2013/wpsCustomData" xmlns:s="http://www.wps.cn/officeDocument/2013/wpsCustomData">
+  <customSectProps>
+    <customSectPr/>
+  </customSectProps>
+  <customShpExts>
+    <customShpInfo spid="_x0000_s1026" textRotate="1"/>
+  </customShpExts>
+</s:customData>
+</file>
+
+<file path=customXml/itemProps1.xml><?xml version="1.0" encoding="utf-8"?>
+<ds:datastoreItem xmlns:ds="http://schemas.openxmlformats.org/officeDocument/2006/customXml" ds:itemID="{B1977F7D-205B-4081-913C-38D41E755F92}">
+  <ds:schemaRefs>
+    <ds:schemaRef ds:uri="http://www.wps.cn/officeDocument/2013/wpsCustomData"/>
+  </ds:schemaRefs>
+</ds:datastoreItem>
 </file>
</xml_diff>